<commit_message>
Cambios en la evaluación
</commit_message>
<xml_diff>
--- a/PROYECTO_SEGUNDO_PARCIAL.docx
+++ b/PROYECTO_SEGUNDO_PARCIAL.docx
@@ -177,7 +177,7 @@
           <w:lang w:eastAsia="es-EC"/>
         </w:rPr>
         <w:drawing>
-          <wp:inline distT="0" distB="0" distL="0" distR="0" wp14:anchorId="573A0EDA" wp14:editId="6C579DE4">
+          <wp:inline distT="0" distB="0" distL="0" distR="0" wp14:anchorId="573A0EDA" wp14:editId="11D21E35">
             <wp:extent cx="4000500" cy="814766"/>
             <wp:effectExtent l="0" t="0" r="0" b="4445"/>
             <wp:docPr id="1125389980" name="Imagen 4"/>
@@ -447,25 +447,7 @@
           <w:sz w:val="32"/>
           <w:szCs w:val="32"/>
         </w:rPr>
-        <w:t xml:space="preserve">Ivonne Roxana </w:t>
-      </w:r>
-      <w:proofErr w:type="spellStart"/>
-      <w:r>
-        <w:rPr>
-          <w:rFonts w:ascii="Times New Roman" w:hAnsi="Times New Roman" w:cs="Times New Roman"/>
-          <w:sz w:val="32"/>
-          <w:szCs w:val="32"/>
-        </w:rPr>
-        <w:t>Minchala</w:t>
-      </w:r>
-      <w:proofErr w:type="spellEnd"/>
-      <w:r>
-        <w:rPr>
-          <w:rFonts w:ascii="Times New Roman" w:hAnsi="Times New Roman" w:cs="Times New Roman"/>
-          <w:sz w:val="32"/>
-          <w:szCs w:val="32"/>
-        </w:rPr>
-        <w:t xml:space="preserve"> Plúas</w:t>
+        <w:t>Ivonne Roxana Minchala Plúas</w:t>
       </w:r>
     </w:p>
     <w:p>
@@ -661,7 +643,7 @@
           <w:r>
             <w:fldChar w:fldCharType="separate"/>
           </w:r>
-          <w:hyperlink w:anchor="_Toc142973039" w:history="1">
+          <w:hyperlink w:anchor="_Toc143104760" w:history="1">
             <w:r>
               <w:rPr>
                 <w:rStyle w:val="Hipervnculo"/>
@@ -709,7 +691,7 @@
                 <w:noProof/>
                 <w:webHidden/>
               </w:rPr>
-              <w:instrText xml:space="preserve"> PAGEREF _Toc142973039 \h </w:instrText>
+              <w:instrText xml:space="preserve"> PAGEREF _Toc143104760 \h </w:instrText>
             </w:r>
             <w:r>
               <w:rPr>
@@ -753,7 +735,7 @@
               <w:lang w:val="es-ES" w:eastAsia="es-ES"/>
             </w:rPr>
           </w:pPr>
-          <w:hyperlink w:anchor="_Toc142973040" w:history="1">
+          <w:hyperlink w:anchor="_Toc143104761" w:history="1">
             <w:r>
               <w:rPr>
                 <w:rStyle w:val="Hipervnculo"/>
@@ -802,7 +784,7 @@
                 <w:noProof/>
                 <w:webHidden/>
               </w:rPr>
-              <w:instrText xml:space="preserve"> PAGEREF _Toc142973040 \h </w:instrText>
+              <w:instrText xml:space="preserve"> PAGEREF _Toc143104761 \h </w:instrText>
             </w:r>
             <w:r>
               <w:rPr>
@@ -846,7 +828,7 @@
               <w:lang w:val="es-ES" w:eastAsia="es-ES"/>
             </w:rPr>
           </w:pPr>
-          <w:hyperlink w:anchor="_Toc142973041" w:history="1">
+          <w:hyperlink w:anchor="_Toc143104762" w:history="1">
             <w:r>
               <w:rPr>
                 <w:rStyle w:val="Hipervnculo"/>
@@ -895,7 +877,7 @@
                 <w:noProof/>
                 <w:webHidden/>
               </w:rPr>
-              <w:instrText xml:space="preserve"> PAGEREF _Toc142973041 \h </w:instrText>
+              <w:instrText xml:space="preserve"> PAGEREF _Toc143104762 \h </w:instrText>
             </w:r>
             <w:r>
               <w:rPr>
@@ -939,7 +921,7 @@
               <w:lang w:val="es-ES" w:eastAsia="es-ES"/>
             </w:rPr>
           </w:pPr>
-          <w:hyperlink w:anchor="_Toc142973042" w:history="1">
+          <w:hyperlink w:anchor="_Toc143104763" w:history="1">
             <w:r>
               <w:rPr>
                 <w:rStyle w:val="Hipervnculo"/>
@@ -988,7 +970,7 @@
                 <w:noProof/>
                 <w:webHidden/>
               </w:rPr>
-              <w:instrText xml:space="preserve"> PAGEREF _Toc142973042 \h </w:instrText>
+              <w:instrText xml:space="preserve"> PAGEREF _Toc143104763 \h </w:instrText>
             </w:r>
             <w:r>
               <w:rPr>
@@ -1032,7 +1014,7 @@
               <w:lang w:val="es-ES" w:eastAsia="es-ES"/>
             </w:rPr>
           </w:pPr>
-          <w:hyperlink w:anchor="_Toc142973043" w:history="1">
+          <w:hyperlink w:anchor="_Toc143104764" w:history="1">
             <w:r>
               <w:rPr>
                 <w:rStyle w:val="Hipervnculo"/>
@@ -1080,7 +1062,7 @@
                 <w:noProof/>
                 <w:webHidden/>
               </w:rPr>
-              <w:instrText xml:space="preserve"> PAGEREF _Toc142973043 \h </w:instrText>
+              <w:instrText xml:space="preserve"> PAGEREF _Toc143104764 \h </w:instrText>
             </w:r>
             <w:r>
               <w:rPr>
@@ -1124,7 +1106,7 @@
               <w:lang w:val="es-ES" w:eastAsia="es-ES"/>
             </w:rPr>
           </w:pPr>
-          <w:hyperlink w:anchor="_Toc142973044" w:history="1">
+          <w:hyperlink w:anchor="_Toc143104765" w:history="1">
             <w:r>
               <w:rPr>
                 <w:rStyle w:val="Hipervnculo"/>
@@ -1172,7 +1154,7 @@
                 <w:noProof/>
                 <w:webHidden/>
               </w:rPr>
-              <w:instrText xml:space="preserve"> PAGEREF _Toc142973044 \h </w:instrText>
+              <w:instrText xml:space="preserve"> PAGEREF _Toc143104765 \h </w:instrText>
             </w:r>
             <w:r>
               <w:rPr>
@@ -1192,7 +1174,7 @@
                 <w:noProof/>
                 <w:webHidden/>
               </w:rPr>
-              <w:t>6</w:t>
+              <w:t>7</w:t>
             </w:r>
             <w:r>
               <w:rPr>
@@ -1216,7 +1198,7 @@
               <w:lang w:val="es-ES" w:eastAsia="es-ES"/>
             </w:rPr>
           </w:pPr>
-          <w:hyperlink w:anchor="_Toc142973045" w:history="1">
+          <w:hyperlink w:anchor="_Toc143104766" w:history="1">
             <w:r>
               <w:rPr>
                 <w:rStyle w:val="Hipervnculo"/>
@@ -1263,7 +1245,7 @@
                 <w:noProof/>
                 <w:webHidden/>
               </w:rPr>
-              <w:instrText xml:space="preserve"> PAGEREF _Toc142973045 \h </w:instrText>
+              <w:instrText xml:space="preserve"> PAGEREF _Toc143104766 \h </w:instrText>
             </w:r>
             <w:r>
               <w:rPr>
@@ -1283,7 +1265,7 @@
                 <w:noProof/>
                 <w:webHidden/>
               </w:rPr>
-              <w:t>6</w:t>
+              <w:t>7</w:t>
             </w:r>
             <w:r>
               <w:rPr>
@@ -1307,7 +1289,7 @@
               <w:lang w:val="es-ES" w:eastAsia="es-ES"/>
             </w:rPr>
           </w:pPr>
-          <w:hyperlink w:anchor="_Toc142973046" w:history="1">
+          <w:hyperlink w:anchor="_Toc143104767" w:history="1">
             <w:r>
               <w:rPr>
                 <w:rStyle w:val="Hipervnculo"/>
@@ -1354,7 +1336,7 @@
                 <w:noProof/>
                 <w:webHidden/>
               </w:rPr>
-              <w:instrText xml:space="preserve"> PAGEREF _Toc142973046 \h </w:instrText>
+              <w:instrText xml:space="preserve"> PAGEREF _Toc143104767 \h </w:instrText>
             </w:r>
             <w:r>
               <w:rPr>
@@ -1374,7 +1356,7 @@
                 <w:noProof/>
                 <w:webHidden/>
               </w:rPr>
-              <w:t>7</w:t>
+              <w:t>8</w:t>
             </w:r>
             <w:r>
               <w:rPr>
@@ -1398,7 +1380,7 @@
               <w:lang w:val="es-ES" w:eastAsia="es-ES"/>
             </w:rPr>
           </w:pPr>
-          <w:hyperlink w:anchor="_Toc142973047" w:history="1">
+          <w:hyperlink w:anchor="_Toc143104768" w:history="1">
             <w:r>
               <w:rPr>
                 <w:rStyle w:val="Hipervnculo"/>
@@ -1445,7 +1427,7 @@
                 <w:noProof/>
                 <w:webHidden/>
               </w:rPr>
-              <w:instrText xml:space="preserve"> PAGEREF _Toc142973047 \h </w:instrText>
+              <w:instrText xml:space="preserve"> PAGEREF _Toc143104768 \h </w:instrText>
             </w:r>
             <w:r>
               <w:rPr>
@@ -1465,7 +1447,7 @@
                 <w:noProof/>
                 <w:webHidden/>
               </w:rPr>
-              <w:t>8</w:t>
+              <w:t>9</w:t>
             </w:r>
             <w:r>
               <w:rPr>
@@ -1489,7 +1471,7 @@
               <w:lang w:val="es-ES" w:eastAsia="es-ES"/>
             </w:rPr>
           </w:pPr>
-          <w:hyperlink w:anchor="_Toc142973048" w:history="1">
+          <w:hyperlink w:anchor="_Toc143104769" w:history="1">
             <w:r>
               <w:rPr>
                 <w:rStyle w:val="Hipervnculo"/>
@@ -1536,7 +1518,7 @@
                 <w:noProof/>
                 <w:webHidden/>
               </w:rPr>
-              <w:instrText xml:space="preserve"> PAGEREF _Toc142973048 \h </w:instrText>
+              <w:instrText xml:space="preserve"> PAGEREF _Toc143104769 \h </w:instrText>
             </w:r>
             <w:r>
               <w:rPr>
@@ -1556,7 +1538,7 @@
                 <w:noProof/>
                 <w:webHidden/>
               </w:rPr>
-              <w:t>10</w:t>
+              <w:t>11</w:t>
             </w:r>
             <w:r>
               <w:rPr>
@@ -1580,7 +1562,7 @@
               <w:lang w:val="es-ES" w:eastAsia="es-ES"/>
             </w:rPr>
           </w:pPr>
-          <w:hyperlink w:anchor="_Toc142973049" w:history="1">
+          <w:hyperlink w:anchor="_Toc143104770" w:history="1">
             <w:r>
               <w:rPr>
                 <w:rStyle w:val="Hipervnculo"/>
@@ -1627,7 +1609,7 @@
                 <w:noProof/>
                 <w:webHidden/>
               </w:rPr>
-              <w:instrText xml:space="preserve"> PAGEREF _Toc142973049 \h </w:instrText>
+              <w:instrText xml:space="preserve"> PAGEREF _Toc143104770 \h </w:instrText>
             </w:r>
             <w:r>
               <w:rPr>
@@ -1647,7 +1629,7 @@
                 <w:noProof/>
                 <w:webHidden/>
               </w:rPr>
-              <w:t>10</w:t>
+              <w:t>11</w:t>
             </w:r>
             <w:r>
               <w:rPr>
@@ -1671,7 +1653,7 @@
               <w:lang w:val="es-ES" w:eastAsia="es-ES"/>
             </w:rPr>
           </w:pPr>
-          <w:hyperlink w:anchor="_Toc142973050" w:history="1">
+          <w:hyperlink w:anchor="_Toc143104771" w:history="1">
             <w:r>
               <w:rPr>
                 <w:rStyle w:val="Hipervnculo"/>
@@ -1719,7 +1701,7 @@
                 <w:noProof/>
                 <w:webHidden/>
               </w:rPr>
-              <w:instrText xml:space="preserve"> PAGEREF _Toc142973050 \h </w:instrText>
+              <w:instrText xml:space="preserve"> PAGEREF _Toc143104771 \h </w:instrText>
             </w:r>
             <w:r>
               <w:rPr>
@@ -1739,7 +1721,7 @@
                 <w:noProof/>
                 <w:webHidden/>
               </w:rPr>
-              <w:t>16</w:t>
+              <w:t>17</w:t>
             </w:r>
             <w:r>
               <w:rPr>
@@ -1763,7 +1745,7 @@
               <w:lang w:val="es-ES" w:eastAsia="es-ES"/>
             </w:rPr>
           </w:pPr>
-          <w:hyperlink w:anchor="_Toc142973051" w:history="1">
+          <w:hyperlink w:anchor="_Toc143104772" w:history="1">
             <w:r>
               <w:rPr>
                 <w:rStyle w:val="Hipervnculo"/>
@@ -1810,7 +1792,7 @@
                 <w:noProof/>
                 <w:webHidden/>
               </w:rPr>
-              <w:instrText xml:space="preserve"> PAGEREF _Toc142973051 \h </w:instrText>
+              <w:instrText xml:space="preserve"> PAGEREF _Toc143104772 \h </w:instrText>
             </w:r>
             <w:r>
               <w:rPr>
@@ -1830,7 +1812,7 @@
                 <w:noProof/>
                 <w:webHidden/>
               </w:rPr>
-              <w:t>16</w:t>
+              <w:t>17</w:t>
             </w:r>
             <w:r>
               <w:rPr>
@@ -1854,7 +1836,7 @@
               <w:lang w:val="es-ES" w:eastAsia="es-ES"/>
             </w:rPr>
           </w:pPr>
-          <w:hyperlink w:anchor="_Toc142973052" w:history="1">
+          <w:hyperlink w:anchor="_Toc143104773" w:history="1">
             <w:r>
               <w:rPr>
                 <w:rStyle w:val="Hipervnculo"/>
@@ -1903,7 +1885,7 @@
                 <w:noProof/>
                 <w:webHidden/>
               </w:rPr>
-              <w:instrText xml:space="preserve"> PAGEREF _Toc142973052 \h </w:instrText>
+              <w:instrText xml:space="preserve"> PAGEREF _Toc143104773 \h </w:instrText>
             </w:r>
             <w:r>
               <w:rPr>
@@ -1923,7 +1905,7 @@
                 <w:noProof/>
                 <w:webHidden/>
               </w:rPr>
-              <w:t>17</w:t>
+              <w:t>18</w:t>
             </w:r>
             <w:r>
               <w:rPr>
@@ -1947,7 +1929,7 @@
               <w:lang w:val="es-ES" w:eastAsia="es-ES"/>
             </w:rPr>
           </w:pPr>
-          <w:hyperlink w:anchor="_Toc142973053" w:history="1">
+          <w:hyperlink w:anchor="_Toc143104774" w:history="1">
             <w:r>
               <w:rPr>
                 <w:rStyle w:val="Hipervnculo"/>
@@ -1995,7 +1977,7 @@
                 <w:noProof/>
                 <w:webHidden/>
               </w:rPr>
-              <w:instrText xml:space="preserve"> PAGEREF _Toc142973053 \h </w:instrText>
+              <w:instrText xml:space="preserve"> PAGEREF _Toc143104774 \h </w:instrText>
             </w:r>
             <w:r>
               <w:rPr>
@@ -2015,7 +1997,7 @@
                 <w:noProof/>
                 <w:webHidden/>
               </w:rPr>
-              <w:t>17</w:t>
+              <w:t>18</w:t>
             </w:r>
             <w:r>
               <w:rPr>
@@ -2039,7 +2021,7 @@
               <w:lang w:val="es-ES" w:eastAsia="es-ES"/>
             </w:rPr>
           </w:pPr>
-          <w:hyperlink w:anchor="_Toc142973054" w:history="1">
+          <w:hyperlink w:anchor="_Toc143104775" w:history="1">
             <w:r>
               <w:rPr>
                 <w:rStyle w:val="Hipervnculo"/>
@@ -2087,7 +2069,7 @@
                 <w:noProof/>
                 <w:webHidden/>
               </w:rPr>
-              <w:instrText xml:space="preserve"> PAGEREF _Toc142973054 \h </w:instrText>
+              <w:instrText xml:space="preserve"> PAGEREF _Toc143104775 \h </w:instrText>
             </w:r>
             <w:r>
               <w:rPr>
@@ -2107,7 +2089,7 @@
                 <w:noProof/>
                 <w:webHidden/>
               </w:rPr>
-              <w:t>20</w:t>
+              <w:t>21</w:t>
             </w:r>
             <w:r>
               <w:rPr>
@@ -2131,7 +2113,7 @@
               <w:lang w:val="es-ES" w:eastAsia="es-ES"/>
             </w:rPr>
           </w:pPr>
-          <w:hyperlink w:anchor="_Toc142973055" w:history="1">
+          <w:hyperlink w:anchor="_Toc143104776" w:history="1">
             <w:r>
               <w:rPr>
                 <w:rStyle w:val="Hipervnculo"/>
@@ -2178,7 +2160,7 @@
                 <w:noProof/>
                 <w:webHidden/>
               </w:rPr>
-              <w:instrText xml:space="preserve"> PAGEREF _Toc142973055 \h </w:instrText>
+              <w:instrText xml:space="preserve"> PAGEREF _Toc143104776 \h </w:instrText>
             </w:r>
             <w:r>
               <w:rPr>
@@ -2198,7 +2180,7 @@
                 <w:noProof/>
                 <w:webHidden/>
               </w:rPr>
-              <w:t>20</w:t>
+              <w:t>21</w:t>
             </w:r>
             <w:r>
               <w:rPr>
@@ -2222,7 +2204,7 @@
               <w:lang w:val="es-ES" w:eastAsia="es-ES"/>
             </w:rPr>
           </w:pPr>
-          <w:hyperlink w:anchor="_Toc142973056" w:history="1">
+          <w:hyperlink w:anchor="_Toc143104777" w:history="1">
             <w:r>
               <w:rPr>
                 <w:rStyle w:val="Hipervnculo"/>
@@ -2269,7 +2251,7 @@
                 <w:noProof/>
                 <w:webHidden/>
               </w:rPr>
-              <w:instrText xml:space="preserve"> PAGEREF _Toc142973056 \h </w:instrText>
+              <w:instrText xml:space="preserve"> PAGEREF _Toc143104777 \h </w:instrText>
             </w:r>
             <w:r>
               <w:rPr>
@@ -2289,7 +2271,7 @@
                 <w:noProof/>
                 <w:webHidden/>
               </w:rPr>
-              <w:t>21</w:t>
+              <w:t>22</w:t>
             </w:r>
             <w:r>
               <w:rPr>
@@ -2313,7 +2295,7 @@
               <w:lang w:val="es-ES" w:eastAsia="es-ES"/>
             </w:rPr>
           </w:pPr>
-          <w:hyperlink w:anchor="_Toc142973057" w:history="1">
+          <w:hyperlink w:anchor="_Toc143104778" w:history="1">
             <w:r>
               <w:rPr>
                 <w:rStyle w:val="Hipervnculo"/>
@@ -2360,7 +2342,7 @@
                 <w:noProof/>
                 <w:webHidden/>
               </w:rPr>
-              <w:instrText xml:space="preserve"> PAGEREF _Toc142973057 \h </w:instrText>
+              <w:instrText xml:space="preserve"> PAGEREF _Toc143104778 \h </w:instrText>
             </w:r>
             <w:r>
               <w:rPr>
@@ -2380,7 +2362,7 @@
                 <w:noProof/>
                 <w:webHidden/>
               </w:rPr>
-              <w:t>24</w:t>
+              <w:t>25</w:t>
             </w:r>
             <w:r>
               <w:rPr>
@@ -2404,7 +2386,7 @@
               <w:lang w:val="es-ES" w:eastAsia="es-ES"/>
             </w:rPr>
           </w:pPr>
-          <w:hyperlink w:anchor="_Toc142973058" w:history="1">
+          <w:hyperlink w:anchor="_Toc143104779" w:history="1">
             <w:r>
               <w:rPr>
                 <w:rStyle w:val="Hipervnculo"/>
@@ -2451,7 +2433,7 @@
                 <w:noProof/>
                 <w:webHidden/>
               </w:rPr>
-              <w:instrText xml:space="preserve"> PAGEREF _Toc142973058 \h </w:instrText>
+              <w:instrText xml:space="preserve"> PAGEREF _Toc143104779 \h </w:instrText>
             </w:r>
             <w:r>
               <w:rPr>
@@ -2471,7 +2453,7 @@
                 <w:noProof/>
                 <w:webHidden/>
               </w:rPr>
-              <w:t>24</w:t>
+              <w:t>25</w:t>
             </w:r>
             <w:r>
               <w:rPr>
@@ -2495,7 +2477,7 @@
               <w:lang w:val="es-ES" w:eastAsia="es-ES"/>
             </w:rPr>
           </w:pPr>
-          <w:hyperlink w:anchor="_Toc142973059" w:history="1">
+          <w:hyperlink w:anchor="_Toc143104780" w:history="1">
             <w:r>
               <w:rPr>
                 <w:rStyle w:val="Hipervnculo"/>
@@ -2543,7 +2525,7 @@
                 <w:noProof/>
                 <w:webHidden/>
               </w:rPr>
-              <w:instrText xml:space="preserve"> PAGEREF _Toc142973059 \h </w:instrText>
+              <w:instrText xml:space="preserve"> PAGEREF _Toc143104780 \h </w:instrText>
             </w:r>
             <w:r>
               <w:rPr>
@@ -2563,7 +2545,7 @@
                 <w:noProof/>
                 <w:webHidden/>
               </w:rPr>
-              <w:t>24</w:t>
+              <w:t>25</w:t>
             </w:r>
             <w:r>
               <w:rPr>
@@ -2587,7 +2569,7 @@
               <w:lang w:val="es-ES" w:eastAsia="es-ES"/>
             </w:rPr>
           </w:pPr>
-          <w:hyperlink w:anchor="_Toc142973060" w:history="1">
+          <w:hyperlink w:anchor="_Toc143104781" w:history="1">
             <w:r>
               <w:rPr>
                 <w:rStyle w:val="Hipervnculo"/>
@@ -2635,7 +2617,7 @@
                 <w:noProof/>
                 <w:webHidden/>
               </w:rPr>
-              <w:instrText xml:space="preserve"> PAGEREF _Toc142973060 \h </w:instrText>
+              <w:instrText xml:space="preserve"> PAGEREF _Toc143104781 \h </w:instrText>
             </w:r>
             <w:r>
               <w:rPr>
@@ -2655,7 +2637,7 @@
                 <w:noProof/>
                 <w:webHidden/>
               </w:rPr>
-              <w:t>26</w:t>
+              <w:t>27</w:t>
             </w:r>
             <w:r>
               <w:rPr>
@@ -2767,7 +2749,7 @@
           <w:color w:val="000000" w:themeColor="text1"/>
         </w:rPr>
       </w:pPr>
-      <w:bookmarkStart w:id="1" w:name="_Toc142973039"/>
+      <w:bookmarkStart w:id="1" w:name="_Toc143104760"/>
       <w:r>
         <w:rPr>
           <w:rFonts w:ascii="Times New Roman" w:hAnsi="Times New Roman" w:cs="Times New Roman"/>
@@ -2799,7 +2781,7 @@
           <w:lang w:val="es-MX"/>
         </w:rPr>
       </w:pPr>
-      <w:bookmarkStart w:id="2" w:name="_Toc142973040"/>
+      <w:bookmarkStart w:id="2" w:name="_Toc143104761"/>
       <w:r>
         <w:rPr>
           <w:rFonts w:ascii="Times New Roman" w:hAnsi="Times New Roman" w:cs="Times New Roman"/>
@@ -3108,7 +3090,7 @@
           <w:lang w:val="es-MX"/>
         </w:rPr>
       </w:pPr>
-      <w:bookmarkStart w:id="3" w:name="_Toc142973041"/>
+      <w:bookmarkStart w:id="3" w:name="_Toc143104762"/>
       <w:r>
         <w:rPr>
           <w:rFonts w:ascii="Times New Roman" w:hAnsi="Times New Roman" w:cs="Times New Roman"/>
@@ -3254,7 +3236,7 @@
           <w:lang w:val="es-MX"/>
         </w:rPr>
       </w:pPr>
-      <w:bookmarkStart w:id="4" w:name="_Toc142973042"/>
+      <w:bookmarkStart w:id="4" w:name="_Toc143104763"/>
       <w:r>
         <w:rPr>
           <w:rFonts w:ascii="Times New Roman" w:hAnsi="Times New Roman" w:cs="Times New Roman"/>
@@ -3362,7 +3344,7 @@
           <w:color w:val="000000" w:themeColor="text1"/>
         </w:rPr>
       </w:pPr>
-      <w:bookmarkStart w:id="5" w:name="_Toc142973043"/>
+      <w:bookmarkStart w:id="5" w:name="_Toc143104764"/>
       <w:r>
         <w:rPr>
           <w:rFonts w:ascii="Times New Roman" w:hAnsi="Times New Roman" w:cs="Times New Roman"/>
@@ -3391,10 +3373,7 @@
         <w:jc w:val="both"/>
       </w:pPr>
       <w:r>
-        <w:t>El proceso de evaluación de los métodos de lógica del negocio se realizó en el entorno de desarrollo NetBeans, aprovechando la integración fluida de esta herramienta con JUnit5. Se procedió a ejecutar una serie de pruebas unitarias exhaustivas en cada uno de los métodos identificados, con el objetivo de validar su comportamiento en diferentes escenarios y condiciones.</w:t>
-      </w:r>
-      <w:r>
-        <w:t xml:space="preserve"> </w:t>
+        <w:t xml:space="preserve">El proceso de evaluación de los métodos de lógica del negocio se realizó en el entorno de desarrollo NetBeans, aprovechando la integración fluida de esta herramienta con JUnit5. Se procedió a ejecutar una serie de pruebas unitarias exhaustivas en cada uno de los métodos identificados, con el objetivo de validar su comportamiento en diferentes escenarios y condiciones. </w:t>
       </w:r>
     </w:p>
     <w:p>
@@ -3494,13 +3473,8 @@
           <w:tab w:val="left" w:pos="1705"/>
         </w:tabs>
       </w:pPr>
-      <w:proofErr w:type="spellStart"/>
-      <w:r>
-        <w:t>ConexionTest</w:t>
-      </w:r>
-      <w:proofErr w:type="spellEnd"/>
-      <w:r>
-        <w:t>: Valida la conexión a la base desde el modelo, exitosa.</w:t>
+      <w:r>
+        <w:t>ConexionTest: Valida la conexión a la base desde el modelo, exitosa.</w:t>
       </w:r>
     </w:p>
     <w:p>
@@ -3509,13 +3483,8 @@
           <w:tab w:val="left" w:pos="1705"/>
         </w:tabs>
       </w:pPr>
-      <w:proofErr w:type="spellStart"/>
-      <w:r>
-        <w:t>ConsultasClientesTest</w:t>
-      </w:r>
-      <w:proofErr w:type="spellEnd"/>
-      <w:r>
-        <w:t>: Prueba que se puedan realizar operaciones en la tabla clientes.</w:t>
+      <w:r>
+        <w:t>ConsultasClientesTest: Prueba que se puedan realizar operaciones en la tabla clientes.</w:t>
       </w:r>
     </w:p>
     <w:p>
@@ -3524,13 +3493,8 @@
           <w:tab w:val="left" w:pos="1705"/>
         </w:tabs>
       </w:pPr>
-      <w:proofErr w:type="spellStart"/>
-      <w:r>
-        <w:t>ConsultaHotelTest</w:t>
-      </w:r>
-      <w:proofErr w:type="spellEnd"/>
-      <w:r>
-        <w:t>: Prueba que se puedan realizar operaciones en la tabla Hotel.</w:t>
+      <w:r>
+        <w:t>ConsultaHotelTest: Prueba que se puedan realizar operaciones en la tabla Hotel.</w:t>
       </w:r>
     </w:p>
     <w:p>
@@ -3539,13 +3503,8 @@
           <w:tab w:val="left" w:pos="1705"/>
         </w:tabs>
       </w:pPr>
-      <w:proofErr w:type="spellStart"/>
-      <w:r>
-        <w:t>ConsultaVueloTest</w:t>
-      </w:r>
-      <w:proofErr w:type="spellEnd"/>
-      <w:r>
-        <w:t>: Prueba que se puedan realizar operaciones en la tabla Vuelo.</w:t>
+      <w:r>
+        <w:t>ConsultaVueloTest: Prueba que se puedan realizar operaciones en la tabla Vuelo.</w:t>
       </w:r>
     </w:p>
     <w:p>
@@ -3613,14 +3572,9 @@
       </w:pPr>
     </w:p>
     <w:p>
-      <w:proofErr w:type="spellStart"/>
       <w:r>
         <w:lastRenderedPageBreak/>
-        <w:t>frmClienteTest</w:t>
-      </w:r>
-      <w:proofErr w:type="spellEnd"/>
-      <w:r>
-        <w:t>: Prueba que se pueda buscar un cliente en la base según los datos ingresados.</w:t>
+        <w:t>frmClienteTest: Prueba que se pueda buscar un cliente en la base según los datos ingresados.</w:t>
       </w:r>
     </w:p>
     <w:p>
@@ -3682,65 +3636,21 @@
           <w:sz w:val="24"/>
           <w:szCs w:val="24"/>
         </w:rPr>
-        <w:t>Posteriormente, se procedió a la evaluación del código fuente del proyecto mediante pruebas de testing estático</w:t>
-      </w:r>
-      <w:r>
-        <w:rPr>
-          <w:rFonts w:ascii="Times New Roman" w:hAnsi="Times New Roman" w:cs="Times New Roman"/>
-          <w:sz w:val="24"/>
-          <w:szCs w:val="24"/>
-        </w:rPr>
-        <w:t xml:space="preserve"> </w:t>
-      </w:r>
-      <w:r>
-        <w:rPr>
-          <w:rFonts w:ascii="Times New Roman" w:hAnsi="Times New Roman" w:cs="Times New Roman"/>
-          <w:sz w:val="24"/>
-          <w:szCs w:val="24"/>
-        </w:rPr>
-        <w:t>sobre el código fuente del proyecto utilizando la herramienta SonarQube. La finalidad de estas pruebas consistía en identificar posibles "</w:t>
-      </w:r>
-      <w:proofErr w:type="spellStart"/>
-      <w:r>
-        <w:rPr>
-          <w:rFonts w:ascii="Times New Roman" w:hAnsi="Times New Roman" w:cs="Times New Roman"/>
-          <w:sz w:val="24"/>
-          <w:szCs w:val="24"/>
-        </w:rPr>
-        <w:t>code</w:t>
-      </w:r>
-      <w:proofErr w:type="spellEnd"/>
-      <w:r>
-        <w:rPr>
-          <w:rFonts w:ascii="Times New Roman" w:hAnsi="Times New Roman" w:cs="Times New Roman"/>
-          <w:sz w:val="24"/>
-          <w:szCs w:val="24"/>
-        </w:rPr>
-        <w:t xml:space="preserve"> </w:t>
-      </w:r>
-      <w:proofErr w:type="spellStart"/>
-      <w:r>
-        <w:rPr>
-          <w:rFonts w:ascii="Times New Roman" w:hAnsi="Times New Roman" w:cs="Times New Roman"/>
-          <w:sz w:val="24"/>
-          <w:szCs w:val="24"/>
-        </w:rPr>
-        <w:t>smells</w:t>
-      </w:r>
-      <w:proofErr w:type="spellEnd"/>
-      <w:r>
-        <w:rPr>
-          <w:rFonts w:ascii="Times New Roman" w:hAnsi="Times New Roman" w:cs="Times New Roman"/>
-          <w:sz w:val="24"/>
-          <w:szCs w:val="24"/>
-        </w:rPr>
-        <w:t>" y evaluar la calidad del código en términos de mantenibilidad, legibilidad y buenas prácticas de programación.</w:t>
+        <w:t xml:space="preserve">Posteriormente, se procedió a la evaluación del código fuente del proyecto mediante pruebas de testing estático </w:t>
+      </w:r>
+      <w:r>
+        <w:rPr>
+          <w:rFonts w:ascii="Times New Roman" w:hAnsi="Times New Roman" w:cs="Times New Roman"/>
+          <w:sz w:val="24"/>
+          <w:szCs w:val="24"/>
+        </w:rPr>
+        <w:t>sobre el código fuente del proyecto utilizando la herramienta SonarQube.</w:t>
       </w:r>
     </w:p>
     <w:p>
       <w:pPr>
         <w:spacing w:line="360" w:lineRule="auto"/>
-        <w:jc w:val="both"/>
+        <w:jc w:val="center"/>
         <w:rPr>
           <w:rFonts w:ascii="Times New Roman" w:hAnsi="Times New Roman" w:cs="Times New Roman"/>
           <w:sz w:val="24"/>
@@ -3754,12 +3664,11 @@
           <w:sz w:val="24"/>
           <w:szCs w:val="24"/>
         </w:rPr>
-        <w:lastRenderedPageBreak/>
         <w:drawing>
-          <wp:inline distT="0" distB="0" distL="0" distR="0" wp14:anchorId="0172AF53" wp14:editId="43A24D62">
-            <wp:extent cx="5534025" cy="3540815"/>
-            <wp:effectExtent l="0" t="0" r="0" b="2540"/>
-            <wp:docPr id="510021014" name="Imagen 2"/>
+          <wp:inline distT="0" distB="0" distL="0" distR="0" wp14:anchorId="72C4876C" wp14:editId="788C23E1">
+            <wp:extent cx="5250764" cy="2762250"/>
+            <wp:effectExtent l="0" t="0" r="7620" b="0"/>
+            <wp:docPr id="2010091929" name="Imagen 1"/>
             <wp:cNvGraphicFramePr>
               <a:graphicFrameLocks xmlns:a="http://schemas.openxmlformats.org/drawingml/2006/main" noChangeAspect="1"/>
             </wp:cNvGraphicFramePr>
@@ -3780,13 +3689,13 @@
                         </a:ext>
                       </a:extLst>
                     </a:blip>
-                    <a:srcRect l="23313" t="6042" b="6647"/>
+                    <a:srcRect l="11885" t="14200" r="16469" b="18731"/>
                     <a:stretch/>
                   </pic:blipFill>
                   <pic:spPr bwMode="auto">
                     <a:xfrm>
                       <a:off x="0" y="0"/>
-                      <a:ext cx="5564701" cy="3560442"/>
+                      <a:ext cx="5259771" cy="2766988"/>
                     </a:xfrm>
                     <a:prstGeom prst="rect">
                       <a:avLst/>
@@ -3810,28 +3719,169 @@
     </w:p>
     <w:p>
       <w:pPr>
+        <w:spacing w:line="360" w:lineRule="auto"/>
+        <w:jc w:val="both"/>
+        <w:rPr>
+          <w:rFonts w:ascii="Times New Roman" w:hAnsi="Times New Roman" w:cs="Times New Roman"/>
+          <w:sz w:val="24"/>
+          <w:szCs w:val="24"/>
+        </w:rPr>
+      </w:pPr>
+      <w:r>
+        <w:rPr>
+          <w:rFonts w:ascii="Times New Roman" w:hAnsi="Times New Roman" w:cs="Times New Roman"/>
+          <w:sz w:val="24"/>
+          <w:szCs w:val="24"/>
+        </w:rPr>
+        <w:t>La finalidad de estas pruebas consistía en identificar posibles "code smells" y evaluar la calidad del código en términos de mantenibilidad, legibilidad y buenas prácticas de programación.</w:t>
+      </w:r>
+    </w:p>
+    <w:p>
+      <w:pPr>
+        <w:spacing w:line="360" w:lineRule="auto"/>
+        <w:jc w:val="center"/>
+        <w:rPr>
+          <w:rFonts w:ascii="Times New Roman" w:hAnsi="Times New Roman" w:cs="Times New Roman"/>
+          <w:sz w:val="24"/>
+          <w:szCs w:val="24"/>
+        </w:rPr>
+      </w:pPr>
+    </w:p>
+    <w:p>
+      <w:pPr>
+        <w:keepNext/>
+        <w:spacing w:line="360" w:lineRule="auto"/>
+        <w:jc w:val="both"/>
+      </w:pPr>
+      <w:r>
+        <w:rPr>
+          <w:rFonts w:ascii="Times New Roman" w:hAnsi="Times New Roman" w:cs="Times New Roman"/>
+          <w:noProof/>
+          <w:sz w:val="24"/>
+          <w:szCs w:val="24"/>
+        </w:rPr>
+        <w:drawing>
+          <wp:inline distT="0" distB="0" distL="0" distR="0" wp14:anchorId="0172AF53" wp14:editId="4DD577E8">
+            <wp:extent cx="6044064" cy="3867150"/>
+            <wp:effectExtent l="0" t="0" r="0" b="0"/>
+            <wp:docPr id="510021014" name="Imagen 2"/>
+            <wp:cNvGraphicFramePr>
+              <a:graphicFrameLocks xmlns:a="http://schemas.openxmlformats.org/drawingml/2006/main" noChangeAspect="1"/>
+            </wp:cNvGraphicFramePr>
+            <a:graphic xmlns:a="http://schemas.openxmlformats.org/drawingml/2006/main">
+              <a:graphicData uri="http://schemas.openxmlformats.org/drawingml/2006/picture">
+                <pic:pic xmlns:pic="http://schemas.openxmlformats.org/drawingml/2006/picture">
+                  <pic:nvPicPr>
+                    <pic:cNvPr id="0" name="Picture 1"/>
+                    <pic:cNvPicPr>
+                      <a:picLocks noChangeAspect="1" noChangeArrowheads="1"/>
+                    </pic:cNvPicPr>
+                  </pic:nvPicPr>
+                  <pic:blipFill rotWithShape="1">
+                    <a:blip r:embed="rId15">
+                      <a:extLst>
+                        <a:ext uri="{28A0092B-C50C-407E-A947-70E740481C1C}">
+                          <a14:useLocalDpi xmlns:a14="http://schemas.microsoft.com/office/drawing/2010/main" val="0"/>
+                        </a:ext>
+                      </a:extLst>
+                    </a:blip>
+                    <a:srcRect l="23313" t="6042" b="6647"/>
+                    <a:stretch/>
+                  </pic:blipFill>
+                  <pic:spPr bwMode="auto">
+                    <a:xfrm>
+                      <a:off x="0" y="0"/>
+                      <a:ext cx="6088096" cy="3895323"/>
+                    </a:xfrm>
+                    <a:prstGeom prst="rect">
+                      <a:avLst/>
+                    </a:prstGeom>
+                    <a:noFill/>
+                    <a:ln>
+                      <a:noFill/>
+                    </a:ln>
+                    <a:extLst>
+                      <a:ext uri="{53640926-AAD7-44D8-BBD7-CCE9431645EC}">
+                        <a14:shadowObscured xmlns:a14="http://schemas.microsoft.com/office/drawing/2010/main"/>
+                      </a:ext>
+                    </a:extLst>
+                  </pic:spPr>
+                </pic:pic>
+              </a:graphicData>
+            </a:graphic>
+          </wp:inline>
+        </w:drawing>
+      </w:r>
+    </w:p>
+    <w:p>
+      <w:pPr>
+        <w:pStyle w:val="Descripcin"/>
+        <w:jc w:val="center"/>
+        <w:rPr>
+          <w:rFonts w:ascii="Times New Roman" w:hAnsi="Times New Roman" w:cs="Times New Roman"/>
+          <w:sz w:val="24"/>
+          <w:szCs w:val="24"/>
+        </w:rPr>
+      </w:pPr>
+      <w:r>
+        <w:rPr>
+          <w:sz w:val="24"/>
+          <w:szCs w:val="24"/>
+        </w:rPr>
+        <w:t xml:space="preserve">Figura  </w:t>
+      </w:r>
+      <w:r>
+        <w:rPr>
+          <w:sz w:val="24"/>
+          <w:szCs w:val="24"/>
+        </w:rPr>
+        <w:fldChar w:fldCharType="begin"/>
+      </w:r>
+      <w:r>
+        <w:rPr>
+          <w:sz w:val="24"/>
+          <w:szCs w:val="24"/>
+        </w:rPr>
+        <w:instrText xml:space="preserve"> SEQ Figura_ \* ARABIC </w:instrText>
+      </w:r>
+      <w:r>
+        <w:rPr>
+          <w:sz w:val="24"/>
+          <w:szCs w:val="24"/>
+        </w:rPr>
+        <w:fldChar w:fldCharType="separate"/>
+      </w:r>
+      <w:r>
+        <w:rPr>
+          <w:noProof/>
+          <w:sz w:val="24"/>
+          <w:szCs w:val="24"/>
+        </w:rPr>
+        <w:t>1</w:t>
+      </w:r>
+      <w:r>
+        <w:rPr>
+          <w:sz w:val="24"/>
+          <w:szCs w:val="24"/>
+        </w:rPr>
+        <w:fldChar w:fldCharType="end"/>
+      </w:r>
+      <w:r>
+        <w:rPr>
+          <w:sz w:val="24"/>
+          <w:szCs w:val="24"/>
+        </w:rPr>
+        <w:t>. Captura de Pantalla del Primer Reporte.</w:t>
+      </w:r>
+    </w:p>
+    <w:p>
+      <w:pPr>
         <w:pStyle w:val="NormalWeb"/>
         <w:spacing w:line="360" w:lineRule="auto"/>
         <w:jc w:val="both"/>
       </w:pPr>
       <w:r>
-        <w:t>Durante la ejecución de las pruebas de SonarQube, se detectaron diversos aspectos de mejora en cuanto a la calidad del código. Se identificaron patrones de "</w:t>
-      </w:r>
-      <w:proofErr w:type="spellStart"/>
-      <w:r>
-        <w:t>code</w:t>
-      </w:r>
-      <w:proofErr w:type="spellEnd"/>
-      <w:r>
-        <w:t xml:space="preserve"> </w:t>
-      </w:r>
-      <w:proofErr w:type="spellStart"/>
-      <w:r>
-        <w:t>smells</w:t>
-      </w:r>
-      <w:proofErr w:type="spellEnd"/>
-      <w:r>
-        <w:t>" que indican posibles problemas en la estructura del código, así como oportunidades para optimizar la lógica de programación implementada.</w:t>
+        <w:t>Durante el proceso de evaluación con SonarQube, nuestro equipo se esforzó en abordar y reducir los "code smells" y bugs identificados en el código bajo análisis. Estos patrones de código problemáticos fueron atendidos en la medida de lo posible, con el objetivo de mejorar la calidad general y la legibilidad del código.</w:t>
       </w:r>
     </w:p>
     <w:p>
@@ -3841,25 +3891,173 @@
         <w:jc w:val="both"/>
       </w:pPr>
       <w:r>
-        <w:t>Un</w:t>
-      </w:r>
-      <w:r>
-        <w:t>o de los problemas</w:t>
-      </w:r>
-      <w:r>
-        <w:t xml:space="preserve"> relevantes encontrad</w:t>
-      </w:r>
-      <w:r>
-        <w:t>o</w:t>
-      </w:r>
-      <w:r>
-        <w:t>s en este proceso se refiere a la cobertura de código y la ejecución de pruebas unitarias utilizando JUnit. A pesar de que se realizaron modificaciones en el proyecto para abordar este problema, se constató que la cobertura de código sigue siendo insuficiente debido a que JUnit no se carga adecuadamente en algunos módulos. Esta situación impacta negativamente en la capacidad de evaluar exhaustivamente la funcionalidad implementada.</w:t>
-      </w:r>
-    </w:p>
-    <w:p>
-      <w:pPr>
+        <w:t>Se implementaron mejoras y correcciones en diversas áreas, lo que permitió obtener resultados más favorables en el informe de SonarQube en comparación con la primera evaluación. Sin embargo, es importante señalar que, dado que el código original ya estaba funcionando y formaba parte de un sistema existente, se tomó la decisión de no realizar modificaciones que pudieran comprometer el funcionamiento actual del sistema.</w:t>
+      </w:r>
+    </w:p>
+    <w:p>
+      <w:pPr>
+        <w:pStyle w:val="NormalWeb"/>
         <w:spacing w:line="360" w:lineRule="auto"/>
         <w:jc w:val="both"/>
+      </w:pPr>
+      <w:r>
+        <w:t xml:space="preserve">Algunas de las mejoras realizadas incluyeron la optimización de la lógica, la corrección de errores evidentes y la adopción de buenas prácticas de programación. Si bien no fue posible abordar todos los aspectos señalados por SonarQube debido a la necesidad de mantener la </w:t>
+      </w:r>
+      <w:r>
+        <w:lastRenderedPageBreak/>
+        <w:t>estabilidad del sistema evaluado, se lograron avances significativos que contribuyeron a una mayor calidad y legibilidad del código. A continuación, imagen del nuevo reporte:</w:t>
+      </w:r>
+    </w:p>
+    <w:p>
+      <w:pPr>
+        <w:pStyle w:val="NormalWeb"/>
+        <w:keepNext/>
+        <w:spacing w:line="360" w:lineRule="auto"/>
+        <w:jc w:val="center"/>
+      </w:pPr>
+      <w:r>
+        <w:rPr>
+          <w:noProof/>
+        </w:rPr>
+        <w:drawing>
+          <wp:inline distT="0" distB="0" distL="0" distR="0" wp14:anchorId="5C73EDB7" wp14:editId="00FD80A4">
+            <wp:extent cx="6186634" cy="3267075"/>
+            <wp:effectExtent l="0" t="0" r="5080" b="0"/>
+            <wp:docPr id="2146639470" name="Imagen 2"/>
+            <wp:cNvGraphicFramePr>
+              <a:graphicFrameLocks xmlns:a="http://schemas.openxmlformats.org/drawingml/2006/main" noChangeAspect="1"/>
+            </wp:cNvGraphicFramePr>
+            <a:graphic xmlns:a="http://schemas.openxmlformats.org/drawingml/2006/main">
+              <a:graphicData uri="http://schemas.openxmlformats.org/drawingml/2006/picture">
+                <pic:pic xmlns:pic="http://schemas.openxmlformats.org/drawingml/2006/picture">
+                  <pic:nvPicPr>
+                    <pic:cNvPr id="0" name="Picture 2"/>
+                    <pic:cNvPicPr>
+                      <a:picLocks noChangeAspect="1" noChangeArrowheads="1"/>
+                    </pic:cNvPicPr>
+                  </pic:nvPicPr>
+                  <pic:blipFill rotWithShape="1">
+                    <a:blip r:embed="rId16">
+                      <a:extLst>
+                        <a:ext uri="{28A0092B-C50C-407E-A947-70E740481C1C}">
+                          <a14:useLocalDpi xmlns:a14="http://schemas.microsoft.com/office/drawing/2010/main" val="0"/>
+                        </a:ext>
+                      </a:extLst>
+                    </a:blip>
+                    <a:srcRect l="11841" t="10574" r="3925" b="10272"/>
+                    <a:stretch/>
+                  </pic:blipFill>
+                  <pic:spPr bwMode="auto">
+                    <a:xfrm>
+                      <a:off x="0" y="0"/>
+                      <a:ext cx="6239931" cy="3295220"/>
+                    </a:xfrm>
+                    <a:prstGeom prst="rect">
+                      <a:avLst/>
+                    </a:prstGeom>
+                    <a:noFill/>
+                    <a:ln>
+                      <a:noFill/>
+                    </a:ln>
+                    <a:extLst>
+                      <a:ext uri="{53640926-AAD7-44D8-BBD7-CCE9431645EC}">
+                        <a14:shadowObscured xmlns:a14="http://schemas.microsoft.com/office/drawing/2010/main"/>
+                      </a:ext>
+                    </a:extLst>
+                  </pic:spPr>
+                </pic:pic>
+              </a:graphicData>
+            </a:graphic>
+          </wp:inline>
+        </w:drawing>
+      </w:r>
+    </w:p>
+    <w:p>
+      <w:pPr>
+        <w:pStyle w:val="Descripcin"/>
+        <w:jc w:val="center"/>
+        <w:rPr>
+          <w:sz w:val="24"/>
+          <w:szCs w:val="24"/>
+        </w:rPr>
+      </w:pPr>
+      <w:r>
+        <w:rPr>
+          <w:sz w:val="24"/>
+          <w:szCs w:val="24"/>
+        </w:rPr>
+        <w:t xml:space="preserve">Figura  </w:t>
+      </w:r>
+      <w:r>
+        <w:rPr>
+          <w:sz w:val="24"/>
+          <w:szCs w:val="24"/>
+        </w:rPr>
+        <w:fldChar w:fldCharType="begin"/>
+      </w:r>
+      <w:r>
+        <w:rPr>
+          <w:sz w:val="24"/>
+          <w:szCs w:val="24"/>
+        </w:rPr>
+        <w:instrText xml:space="preserve"> SEQ Figura_ \* ARABIC </w:instrText>
+      </w:r>
+      <w:r>
+        <w:rPr>
+          <w:sz w:val="24"/>
+          <w:szCs w:val="24"/>
+        </w:rPr>
+        <w:fldChar w:fldCharType="separate"/>
+      </w:r>
+      <w:r>
+        <w:rPr>
+          <w:noProof/>
+          <w:sz w:val="24"/>
+          <w:szCs w:val="24"/>
+        </w:rPr>
+        <w:t>2</w:t>
+      </w:r>
+      <w:r>
+        <w:rPr>
+          <w:sz w:val="24"/>
+          <w:szCs w:val="24"/>
+        </w:rPr>
+        <w:fldChar w:fldCharType="end"/>
+      </w:r>
+      <w:r>
+        <w:rPr>
+          <w:sz w:val="24"/>
+          <w:szCs w:val="24"/>
+        </w:rPr>
+        <w:t>. Captura de Pantalla del Nuevo reporte.</w:t>
+      </w:r>
+    </w:p>
+    <w:p>
+      <w:pPr>
+        <w:pStyle w:val="NormalWeb"/>
+        <w:spacing w:line="360" w:lineRule="auto"/>
+        <w:jc w:val="both"/>
+      </w:pPr>
+      <w:r>
+        <w:t>Un</w:t>
+      </w:r>
+      <w:r>
+        <w:t>o de los problemas</w:t>
+      </w:r>
+      <w:r>
+        <w:t xml:space="preserve"> relevantes encontrad</w:t>
+      </w:r>
+      <w:r>
+        <w:t>o</w:t>
+      </w:r>
+      <w:r>
+        <w:t>s en este proceso se refiere a la cobertura de código y la ejecución de pruebas unitarias utilizando JUnit. A pesar de que se realizaron modificaciones en el proyecto para abordar este problema, se constató que la cobertura de código sigue siendo insuficiente debido a que JUnit no se carga adecuadamente en algunos módulos. Esta situación impacta negativamente en la capacidad de evaluar exhaustivamente la funcionalidad implementada.</w:t>
+      </w:r>
+    </w:p>
+    <w:p>
+      <w:pPr>
+        <w:spacing w:line="360" w:lineRule="auto"/>
+        <w:jc w:val="both"/>
         <w:rPr>
           <w:rFonts w:ascii="Times New Roman" w:hAnsi="Times New Roman" w:cs="Times New Roman"/>
           <w:sz w:val="24"/>
@@ -3873,43 +4071,7 @@
           <w:sz w:val="24"/>
           <w:szCs w:val="24"/>
         </w:rPr>
-        <w:t>En general, se observa que, si bien se han realizado esfuerzos para mejorar la calidad del código, aún persisten aspectos que requieren atención y optimización. La presencia de múltiples "</w:t>
-      </w:r>
-      <w:proofErr w:type="spellStart"/>
-      <w:r>
-        <w:rPr>
-          <w:rFonts w:ascii="Times New Roman" w:hAnsi="Times New Roman" w:cs="Times New Roman"/>
-          <w:sz w:val="24"/>
-          <w:szCs w:val="24"/>
-        </w:rPr>
-        <w:t>code</w:t>
-      </w:r>
-      <w:proofErr w:type="spellEnd"/>
-      <w:r>
-        <w:rPr>
-          <w:rFonts w:ascii="Times New Roman" w:hAnsi="Times New Roman" w:cs="Times New Roman"/>
-          <w:sz w:val="24"/>
-          <w:szCs w:val="24"/>
-        </w:rPr>
-        <w:t xml:space="preserve"> </w:t>
-      </w:r>
-      <w:proofErr w:type="spellStart"/>
-      <w:r>
-        <w:rPr>
-          <w:rFonts w:ascii="Times New Roman" w:hAnsi="Times New Roman" w:cs="Times New Roman"/>
-          <w:sz w:val="24"/>
-          <w:szCs w:val="24"/>
-        </w:rPr>
-        <w:t>smells</w:t>
-      </w:r>
-      <w:proofErr w:type="spellEnd"/>
-      <w:r>
-        <w:rPr>
-          <w:rFonts w:ascii="Times New Roman" w:hAnsi="Times New Roman" w:cs="Times New Roman"/>
-          <w:sz w:val="24"/>
-          <w:szCs w:val="24"/>
-        </w:rPr>
-        <w:t>" y la problemática de cobertura de código señalan la necesidad de una revisión más profunda por parte del equipo evaluado, a fin de resolver de manera integral estas incidencias y lograr un estándar de calidad óptimo en el código del software evaluado.</w:t>
+        <w:t>En general, se observa que, si bien se han realizado esfuerzos para mejorar la calidad del código, aún persisten aspectos que requieren atención y optimización. La presencia de múltiples "code smells" y la problemática de cobertura de código señalan la necesidad de una revisión más profunda por parte del equipo evaluado, a fin de resolver de manera integral estas incidencias y lograr un estándar de calidad óptimo en el código del software evaluado.</w:t>
       </w:r>
     </w:p>
     <w:p>
@@ -3928,7 +4090,7 @@
           <w:color w:val="000000" w:themeColor="text1"/>
         </w:rPr>
       </w:pPr>
-      <w:bookmarkStart w:id="6" w:name="_Toc142973044"/>
+      <w:bookmarkStart w:id="6" w:name="_Toc143104765"/>
       <w:r>
         <w:rPr>
           <w:rFonts w:ascii="Times New Roman" w:hAnsi="Times New Roman" w:cs="Times New Roman"/>
@@ -3996,7 +4158,7 @@
           <w:szCs w:val="28"/>
         </w:rPr>
       </w:pPr>
-      <w:bookmarkStart w:id="7" w:name="_Toc142973045"/>
+      <w:bookmarkStart w:id="7" w:name="_Toc143104766"/>
       <w:r>
         <w:rPr>
           <w:rFonts w:ascii="Times New Roman" w:hAnsi="Times New Roman" w:cs="Times New Roman"/>
@@ -5154,25 +5316,7 @@
                 <w:sz w:val="24"/>
                 <w:szCs w:val="24"/>
               </w:rPr>
-              <w:t>8.- Cualquier otro valor = "</w:t>
-            </w:r>
-            <w:proofErr w:type="spellStart"/>
-            <w:r>
-              <w:rPr>
-                <w:rFonts w:ascii="Times New Roman" w:hAnsi="Times New Roman" w:cs="Times New Roman"/>
-                <w:sz w:val="24"/>
-                <w:szCs w:val="24"/>
-              </w:rPr>
-              <w:t>Ys</w:t>
-            </w:r>
-            <w:proofErr w:type="spellEnd"/>
-            <w:r>
-              <w:rPr>
-                <w:rFonts w:ascii="Times New Roman" w:hAnsi="Times New Roman" w:cs="Times New Roman"/>
-                <w:sz w:val="24"/>
-                <w:szCs w:val="24"/>
-              </w:rPr>
-              <w:t>", "SS", "N"</w:t>
+              <w:t>8.- Cualquier otro valor = "Ys", "SS", "N"</w:t>
             </w:r>
           </w:p>
         </w:tc>
@@ -5876,7 +6020,7 @@
           <w:szCs w:val="28"/>
         </w:rPr>
       </w:pPr>
-      <w:bookmarkStart w:id="9" w:name="_Toc142973046"/>
+      <w:bookmarkStart w:id="9" w:name="_Toc143104767"/>
       <w:r>
         <w:rPr>
           <w:rFonts w:ascii="Times New Roman" w:hAnsi="Times New Roman" w:cs="Times New Roman"/>
@@ -6484,25 +6628,7 @@
                 <w:sz w:val="24"/>
                 <w:szCs w:val="24"/>
               </w:rPr>
-              <w:t>“</w:t>
-            </w:r>
-            <w:proofErr w:type="spellStart"/>
-            <w:r>
-              <w:rPr>
-                <w:rFonts w:ascii="Times New Roman" w:hAnsi="Times New Roman" w:cs="Times New Roman"/>
-                <w:sz w:val="24"/>
-                <w:szCs w:val="24"/>
-              </w:rPr>
-              <w:t>Ys</w:t>
-            </w:r>
-            <w:proofErr w:type="spellEnd"/>
-            <w:r>
-              <w:rPr>
-                <w:rFonts w:ascii="Times New Roman" w:hAnsi="Times New Roman" w:cs="Times New Roman"/>
-                <w:sz w:val="24"/>
-                <w:szCs w:val="24"/>
-              </w:rPr>
-              <w:t>”, “N”, “SS”</w:t>
+              <w:t>“Ys”, “N”, “SS”</w:t>
             </w:r>
           </w:p>
         </w:tc>
@@ -6535,7 +6661,7 @@
           <w:szCs w:val="24"/>
         </w:rPr>
       </w:pPr>
-      <w:bookmarkStart w:id="10" w:name="_Toc142973047"/>
+      <w:bookmarkStart w:id="10" w:name="_Toc143104768"/>
       <w:r>
         <w:rPr>
           <w:rStyle w:val="Ttulo2Car"/>
@@ -6640,7 +6766,7 @@
                     <pic:cNvPicPr/>
                   </pic:nvPicPr>
                   <pic:blipFill>
-                    <a:blip r:embed="rId15">
+                    <a:blip r:embed="rId17">
                       <a:extLst>
                         <a:ext uri="{28A0092B-C50C-407E-A947-70E740481C1C}">
                           <a14:useLocalDpi xmlns:a14="http://schemas.microsoft.com/office/drawing/2010/main" val="0"/>
@@ -6692,7 +6818,7 @@
                     <pic:cNvPicPr/>
                   </pic:nvPicPr>
                   <pic:blipFill>
-                    <a:blip r:embed="rId16">
+                    <a:blip r:embed="rId18">
                       <a:extLst>
                         <a:ext uri="{28A0092B-C50C-407E-A947-70E740481C1C}">
                           <a14:useLocalDpi xmlns:a14="http://schemas.microsoft.com/office/drawing/2010/main" val="0"/>
@@ -6744,7 +6870,7 @@
                     <pic:cNvPicPr/>
                   </pic:nvPicPr>
                   <pic:blipFill rotWithShape="1">
-                    <a:blip r:embed="rId17">
+                    <a:blip r:embed="rId19">
                       <a:extLst>
                         <a:ext uri="{28A0092B-C50C-407E-A947-70E740481C1C}">
                           <a14:useLocalDpi xmlns:a14="http://schemas.microsoft.com/office/drawing/2010/main" val="0"/>
@@ -6797,7 +6923,7 @@
           <w:szCs w:val="28"/>
         </w:rPr>
       </w:pPr>
-      <w:bookmarkStart w:id="11" w:name="_Toc142973048"/>
+      <w:bookmarkStart w:id="11" w:name="_Toc143104769"/>
       <w:r>
         <w:rPr>
           <w:rFonts w:ascii="Times New Roman" w:hAnsi="Times New Roman" w:cs="Times New Roman"/>
@@ -10432,7 +10558,7 @@
           <w:szCs w:val="28"/>
         </w:rPr>
       </w:pPr>
-      <w:bookmarkStart w:id="12" w:name="_Toc142973049"/>
+      <w:bookmarkStart w:id="12" w:name="_Toc143104770"/>
       <w:r>
         <w:rPr>
           <w:rFonts w:ascii="Times New Roman" w:hAnsi="Times New Roman" w:cs="Times New Roman"/>
@@ -10557,7 +10683,7 @@
                     <pic:cNvPicPr/>
                   </pic:nvPicPr>
                   <pic:blipFill>
-                    <a:blip r:embed="rId18">
+                    <a:blip r:embed="rId20">
                       <a:extLst>
                         <a:ext uri="{28A0092B-C50C-407E-A947-70E740481C1C}">
                           <a14:useLocalDpi xmlns:a14="http://schemas.microsoft.com/office/drawing/2010/main" val="0"/>
@@ -10628,7 +10754,7 @@
                     <pic:cNvPicPr/>
                   </pic:nvPicPr>
                   <pic:blipFill>
-                    <a:blip r:embed="rId19">
+                    <a:blip r:embed="rId21">
                       <a:extLst>
                         <a:ext uri="{28A0092B-C50C-407E-A947-70E740481C1C}">
                           <a14:useLocalDpi xmlns:a14="http://schemas.microsoft.com/office/drawing/2010/main" val="0"/>
@@ -10750,7 +10876,7 @@
                     <pic:cNvPicPr/>
                   </pic:nvPicPr>
                   <pic:blipFill>
-                    <a:blip r:embed="rId20">
+                    <a:blip r:embed="rId22">
                       <a:extLst>
                         <a:ext uri="{28A0092B-C50C-407E-A947-70E740481C1C}">
                           <a14:useLocalDpi xmlns:a14="http://schemas.microsoft.com/office/drawing/2010/main" val="0"/>
@@ -10828,7 +10954,7 @@
                     <pic:cNvPicPr/>
                   </pic:nvPicPr>
                   <pic:blipFill>
-                    <a:blip r:embed="rId21">
+                    <a:blip r:embed="rId23">
                       <a:extLst>
                         <a:ext uri="{28A0092B-C50C-407E-A947-70E740481C1C}">
                           <a14:useLocalDpi xmlns:a14="http://schemas.microsoft.com/office/drawing/2010/main" val="0"/>
@@ -10922,7 +11048,7 @@
                     <pic:cNvPicPr/>
                   </pic:nvPicPr>
                   <pic:blipFill>
-                    <a:blip r:embed="rId22">
+                    <a:blip r:embed="rId24">
                       <a:extLst>
                         <a:ext uri="{28A0092B-C50C-407E-A947-70E740481C1C}">
                           <a14:useLocalDpi xmlns:a14="http://schemas.microsoft.com/office/drawing/2010/main" val="0"/>
@@ -11016,7 +11142,7 @@
                     <pic:cNvPicPr/>
                   </pic:nvPicPr>
                   <pic:blipFill>
-                    <a:blip r:embed="rId23">
+                    <a:blip r:embed="rId25">
                       <a:extLst>
                         <a:ext uri="{28A0092B-C50C-407E-A947-70E740481C1C}">
                           <a14:useLocalDpi xmlns:a14="http://schemas.microsoft.com/office/drawing/2010/main" val="0"/>
@@ -11111,7 +11237,7 @@
                     <pic:cNvPicPr/>
                   </pic:nvPicPr>
                   <pic:blipFill>
-                    <a:blip r:embed="rId24"/>
+                    <a:blip r:embed="rId26"/>
                     <a:stretch>
                       <a:fillRect/>
                     </a:stretch>
@@ -11185,7 +11311,7 @@
                     <pic:cNvPicPr/>
                   </pic:nvPicPr>
                   <pic:blipFill>
-                    <a:blip r:embed="rId25"/>
+                    <a:blip r:embed="rId27"/>
                     <a:stretch>
                       <a:fillRect/>
                     </a:stretch>
@@ -11269,7 +11395,7 @@
                     <pic:cNvPicPr/>
                   </pic:nvPicPr>
                   <pic:blipFill>
-                    <a:blip r:embed="rId26"/>
+                    <a:blip r:embed="rId28"/>
                     <a:stretch>
                       <a:fillRect/>
                     </a:stretch>
@@ -11344,7 +11470,7 @@
                     <pic:cNvPicPr/>
                   </pic:nvPicPr>
                   <pic:blipFill>
-                    <a:blip r:embed="rId27"/>
+                    <a:blip r:embed="rId29"/>
                     <a:stretch>
                       <a:fillRect/>
                     </a:stretch>
@@ -11419,7 +11545,7 @@
                     <pic:cNvPicPr/>
                   </pic:nvPicPr>
                   <pic:blipFill>
-                    <a:blip r:embed="rId28"/>
+                    <a:blip r:embed="rId30"/>
                     <a:stretch>
                       <a:fillRect/>
                     </a:stretch>
@@ -11494,7 +11620,7 @@
                     <pic:cNvPicPr/>
                   </pic:nvPicPr>
                   <pic:blipFill>
-                    <a:blip r:embed="rId29"/>
+                    <a:blip r:embed="rId31"/>
                     <a:stretch>
                       <a:fillRect/>
                     </a:stretch>
@@ -11568,7 +11694,7 @@
                     <pic:cNvPicPr/>
                   </pic:nvPicPr>
                   <pic:blipFill>
-                    <a:blip r:embed="rId30"/>
+                    <a:blip r:embed="rId32"/>
                     <a:stretch>
                       <a:fillRect/>
                     </a:stretch>
@@ -11632,7 +11758,7 @@
                     <pic:cNvPicPr/>
                   </pic:nvPicPr>
                   <pic:blipFill>
-                    <a:blip r:embed="rId31"/>
+                    <a:blip r:embed="rId33"/>
                     <a:stretch>
                       <a:fillRect/>
                     </a:stretch>
@@ -11687,7 +11813,7 @@
           <w:color w:val="000000" w:themeColor="text1"/>
         </w:rPr>
       </w:pPr>
-      <w:bookmarkStart w:id="13" w:name="_Toc142973050"/>
+      <w:bookmarkStart w:id="13" w:name="_Toc143104771"/>
       <w:r>
         <w:rPr>
           <w:rFonts w:ascii="Times New Roman" w:hAnsi="Times New Roman" w:cs="Times New Roman"/>
@@ -11719,7 +11845,7 @@
           <w:szCs w:val="28"/>
         </w:rPr>
       </w:pPr>
-      <w:bookmarkStart w:id="14" w:name="_Toc142973051"/>
+      <w:bookmarkStart w:id="14" w:name="_Toc143104772"/>
       <w:r>
         <w:rPr>
           <w:rStyle w:val="Ttulodellibro"/>
@@ -11842,7 +11968,7 @@
           <w:szCs w:val="24"/>
         </w:rPr>
         <w:drawing>
-          <wp:inline distT="0" distB="0" distL="0" distR="0" wp14:anchorId="354AE4D5" wp14:editId="7CF55F58">
+          <wp:inline distT="0" distB="0" distL="0" distR="0" wp14:anchorId="354AE4D5" wp14:editId="769D7659">
             <wp:extent cx="1821180" cy="2805430"/>
             <wp:effectExtent l="0" t="0" r="7620" b="0"/>
             <wp:docPr id="69289887" name="Imagen 1"/>
@@ -11859,7 +11985,7 @@
                     </pic:cNvPicPr>
                   </pic:nvPicPr>
                   <pic:blipFill>
-                    <a:blip r:embed="rId32" cstate="print">
+                    <a:blip r:embed="rId34" cstate="print">
                       <a:extLst>
                         <a:ext uri="{28A0092B-C50C-407E-A947-70E740481C1C}">
                           <a14:useLocalDpi xmlns:a14="http://schemas.microsoft.com/office/drawing/2010/main" val="0"/>
@@ -12027,7 +12153,7 @@
           <w:szCs w:val="28"/>
         </w:rPr>
       </w:pPr>
-      <w:bookmarkStart w:id="15" w:name="_Toc142973052"/>
+      <w:bookmarkStart w:id="15" w:name="_Toc143104773"/>
       <w:r>
         <w:rPr>
           <w:rStyle w:val="Ttulodellibro"/>
@@ -12186,7 +12312,7 @@
           <w:color w:val="000000" w:themeColor="text1"/>
         </w:rPr>
       </w:pPr>
-      <w:bookmarkStart w:id="16" w:name="_Toc142973053"/>
+      <w:bookmarkStart w:id="16" w:name="_Toc143104774"/>
       <w:r>
         <w:rPr>
           <w:rFonts w:ascii="Times New Roman" w:hAnsi="Times New Roman" w:cs="Times New Roman"/>
@@ -12262,7 +12388,7 @@
                     <pic:cNvPicPr/>
                   </pic:nvPicPr>
                   <pic:blipFill>
-                    <a:blip r:embed="rId33"/>
+                    <a:blip r:embed="rId35"/>
                     <a:stretch>
                       <a:fillRect/>
                     </a:stretch>
@@ -12299,25 +12425,7 @@
           <w:sz w:val="24"/>
           <w:szCs w:val="24"/>
         </w:rPr>
-        <w:t xml:space="preserve">La siguiente imagen muestra los medidores de rendimiento en la interfaz de JDK </w:t>
-      </w:r>
-      <w:proofErr w:type="spellStart"/>
-      <w:r>
-        <w:rPr>
-          <w:rFonts w:ascii="Times New Roman" w:hAnsi="Times New Roman" w:cs="Times New Roman"/>
-          <w:sz w:val="24"/>
-          <w:szCs w:val="24"/>
-        </w:rPr>
-        <w:t>Mission</w:t>
-      </w:r>
-      <w:proofErr w:type="spellEnd"/>
-      <w:r>
-        <w:rPr>
-          <w:rFonts w:ascii="Times New Roman" w:hAnsi="Times New Roman" w:cs="Times New Roman"/>
-          <w:sz w:val="24"/>
-          <w:szCs w:val="24"/>
-        </w:rPr>
-        <w:t xml:space="preserve"> Control. Estos medidores proporcionan visualizaciones en tiempo real de indicadores clave de rendimiento, como la carga de la CPU, la utilización de memoria y otros recursos críticos. Esta información nos permite identificar rápidamente posibles cuellos de botella y áreas de mejora en el rendimiento del sistema.</w:t>
+        <w:t>La siguiente imagen muestra los medidores de rendimiento en la interfaz de JDK Mission Control. Estos medidores proporcionan visualizaciones en tiempo real de indicadores clave de rendimiento, como la carga de la CPU, la utilización de memoria y otros recursos críticos. Esta información nos permite identificar rápidamente posibles cuellos de botella y áreas de mejora en el rendimiento del sistema.</w:t>
       </w:r>
     </w:p>
     <w:p>
@@ -12353,7 +12461,7 @@
                     <pic:cNvPicPr/>
                   </pic:nvPicPr>
                   <pic:blipFill>
-                    <a:blip r:embed="rId34"/>
+                    <a:blip r:embed="rId36"/>
                     <a:stretch>
                       <a:fillRect/>
                     </a:stretch>
@@ -12402,25 +12510,7 @@
           <w:szCs w:val="24"/>
         </w:rPr>
         <w:lastRenderedPageBreak/>
-        <w:t xml:space="preserve">Estos </w:t>
-      </w:r>
-      <w:proofErr w:type="spellStart"/>
-      <w:r>
-        <w:rPr>
-          <w:rFonts w:ascii="Times New Roman" w:hAnsi="Times New Roman" w:cs="Times New Roman"/>
-          <w:sz w:val="24"/>
-          <w:szCs w:val="24"/>
-        </w:rPr>
-        <w:t>MBeans</w:t>
-      </w:r>
-      <w:proofErr w:type="spellEnd"/>
-      <w:r>
-        <w:rPr>
-          <w:rFonts w:ascii="Times New Roman" w:hAnsi="Times New Roman" w:cs="Times New Roman"/>
-          <w:sz w:val="24"/>
-          <w:szCs w:val="24"/>
-        </w:rPr>
-        <w:t xml:space="preserve"> proporcionan información detallada sobre diversos aspectos internos del sistema, lo que nos ayuda a identificar posibles problemas y optimizar el rendimiento.</w:t>
+        <w:t>Estos MBeans proporcionan información detallada sobre diversos aspectos internos del sistema, lo que nos ayuda a identificar posibles problemas y optimizar el rendimiento.</w:t>
       </w:r>
     </w:p>
     <w:p>
@@ -12456,7 +12546,7 @@
                     <pic:cNvPicPr/>
                   </pic:nvPicPr>
                   <pic:blipFill>
-                    <a:blip r:embed="rId35"/>
+                    <a:blip r:embed="rId37"/>
                     <a:stretch>
                       <a:fillRect/>
                     </a:stretch>
@@ -12521,7 +12611,7 @@
                     <pic:cNvPicPr/>
                   </pic:nvPicPr>
                   <pic:blipFill>
-                    <a:blip r:embed="rId36"/>
+                    <a:blip r:embed="rId38"/>
                     <a:stretch>
                       <a:fillRect/>
                     </a:stretch>
@@ -12563,15 +12653,7 @@
         <w:jc w:val="both"/>
       </w:pPr>
       <w:r>
-        <w:t xml:space="preserve">Hemos examinado detalladamente imágenes que capturan diferentes etapas del proceso de evaluación de rendimiento, desde la ejecución normal del software hasta la utilización de la herramienta JDK </w:t>
-      </w:r>
-      <w:proofErr w:type="spellStart"/>
-      <w:r>
-        <w:t>Mission</w:t>
-      </w:r>
-      <w:proofErr w:type="spellEnd"/>
-      <w:r>
-        <w:t xml:space="preserve"> Control para analizar métricas críticas. Las imágenes han proporcionado una visión visual de cómo monitorear y mejorar el rendimiento de nuestro software.</w:t>
+        <w:t>Hemos examinado detalladamente imágenes que capturan diferentes etapas del proceso de evaluación de rendimiento, desde la ejecución normal del software hasta la utilización de la herramienta JDK Mission Control para analizar métricas críticas. Las imágenes han proporcionado una visión visual de cómo monitorear y mejorar el rendimiento de nuestro software.</w:t>
       </w:r>
     </w:p>
     <w:p>
@@ -12606,7 +12688,7 @@
           <w:color w:val="000000" w:themeColor="text1"/>
         </w:rPr>
       </w:pPr>
-      <w:bookmarkStart w:id="17" w:name="_Toc142973054"/>
+      <w:bookmarkStart w:id="17" w:name="_Toc143104775"/>
       <w:r>
         <w:rPr>
           <w:rFonts w:ascii="Times New Roman" w:hAnsi="Times New Roman" w:cs="Times New Roman"/>
@@ -12668,7 +12750,7 @@
           <w:szCs w:val="28"/>
         </w:rPr>
       </w:pPr>
-      <w:bookmarkStart w:id="18" w:name="_Toc142973055"/>
+      <w:bookmarkStart w:id="18" w:name="_Toc143104776"/>
       <w:r>
         <w:rPr>
           <w:rStyle w:val="normaltextrun"/>
@@ -12717,79 +12799,7 @@
           <w:sz w:val="24"/>
           <w:szCs w:val="24"/>
         </w:rPr>
-        <w:t xml:space="preserve">Para el testing de usabilidad se optó por usar la herramienta </w:t>
-      </w:r>
-      <w:proofErr w:type="spellStart"/>
-      <w:r>
-        <w:rPr>
-          <w:rStyle w:val="Textoennegrita"/>
-          <w:rFonts w:ascii="Times New Roman" w:hAnsi="Times New Roman" w:cs="Times New Roman"/>
-          <w:b w:val="0"/>
-          <w:bCs w:val="0"/>
-          <w:sz w:val="24"/>
-          <w:szCs w:val="24"/>
-        </w:rPr>
-        <w:t>Optimal</w:t>
-      </w:r>
-      <w:proofErr w:type="spellEnd"/>
-      <w:r>
-        <w:rPr>
-          <w:rStyle w:val="Textoennegrita"/>
-          <w:rFonts w:ascii="Times New Roman" w:hAnsi="Times New Roman" w:cs="Times New Roman"/>
-          <w:b w:val="0"/>
-          <w:bCs w:val="0"/>
-          <w:sz w:val="24"/>
-          <w:szCs w:val="24"/>
-        </w:rPr>
-        <w:t xml:space="preserve"> Workshop. </w:t>
-      </w:r>
-      <w:proofErr w:type="spellStart"/>
-      <w:r>
-        <w:rPr>
-          <w:rStyle w:val="Textoennegrita"/>
-          <w:rFonts w:ascii="Times New Roman" w:hAnsi="Times New Roman" w:cs="Times New Roman"/>
-          <w:b w:val="0"/>
-          <w:bCs w:val="0"/>
-          <w:sz w:val="24"/>
-          <w:szCs w:val="24"/>
-        </w:rPr>
-        <w:t>Optimal</w:t>
-      </w:r>
-      <w:proofErr w:type="spellEnd"/>
-      <w:r>
-        <w:rPr>
-          <w:rStyle w:val="Textoennegrita"/>
-          <w:rFonts w:ascii="Times New Roman" w:hAnsi="Times New Roman" w:cs="Times New Roman"/>
-          <w:b w:val="0"/>
-          <w:bCs w:val="0"/>
-          <w:sz w:val="24"/>
-          <w:szCs w:val="24"/>
-        </w:rPr>
-        <w:t xml:space="preserve"> Workshop se trata de una plataforma enfocada en la investigación y el diseño orientado hacia la </w:t>
-      </w:r>
-      <w:proofErr w:type="spellStart"/>
-      <w:r>
-        <w:rPr>
-          <w:rStyle w:val="Textoennegrita"/>
-          <w:rFonts w:ascii="Times New Roman" w:hAnsi="Times New Roman" w:cs="Times New Roman"/>
-          <w:b w:val="0"/>
-          <w:bCs w:val="0"/>
-          <w:sz w:val="24"/>
-          <w:szCs w:val="24"/>
-        </w:rPr>
-        <w:t>experencia</w:t>
-      </w:r>
-      <w:proofErr w:type="spellEnd"/>
-      <w:r>
-        <w:rPr>
-          <w:rStyle w:val="Textoennegrita"/>
-          <w:rFonts w:ascii="Times New Roman" w:hAnsi="Times New Roman" w:cs="Times New Roman"/>
-          <w:b w:val="0"/>
-          <w:bCs w:val="0"/>
-          <w:sz w:val="24"/>
-          <w:szCs w:val="24"/>
-        </w:rPr>
-        <w:t xml:space="preserve"> del usuario. Ofrece recursos y resoluciones destinados a asistir a equipos de diseño y desarrollo en la optimización de la facilidad de uso y el rendimiento de sus productos digitales.</w:t>
+        <w:t>Para el testing de usabilidad se optó por usar la herramienta Optimal Workshop. Optimal Workshop se trata de una plataforma enfocada en la investigación y el diseño orientado hacia la experencia del usuario. Ofrece recursos y resoluciones destinados a asistir a equipos de diseño y desarrollo en la optimización de la facilidad de uso y el rendimiento de sus productos digitales.</w:t>
       </w:r>
     </w:p>
     <w:p>
@@ -12820,290 +12830,6 @@
             <wp:extent cx="5400040" cy="1579880"/>
             <wp:effectExtent l="0" t="0" r="0" b="1270"/>
             <wp:docPr id="10" name="Imagen 10"/>
-            <wp:cNvGraphicFramePr>
-              <a:graphicFrameLocks xmlns:a="http://schemas.openxmlformats.org/drawingml/2006/main" noChangeAspect="1"/>
-            </wp:cNvGraphicFramePr>
-            <a:graphic xmlns:a="http://schemas.openxmlformats.org/drawingml/2006/main">
-              <a:graphicData uri="http://schemas.openxmlformats.org/drawingml/2006/picture">
-                <pic:pic xmlns:pic="http://schemas.openxmlformats.org/drawingml/2006/picture">
-                  <pic:nvPicPr>
-                    <pic:cNvPr id="1" name=""/>
-                    <pic:cNvPicPr/>
-                  </pic:nvPicPr>
-                  <pic:blipFill>
-                    <a:blip r:embed="rId37"/>
-                    <a:stretch>
-                      <a:fillRect/>
-                    </a:stretch>
-                  </pic:blipFill>
-                  <pic:spPr>
-                    <a:xfrm>
-                      <a:off x="0" y="0"/>
-                      <a:ext cx="5400040" cy="1579880"/>
-                    </a:xfrm>
-                    <a:prstGeom prst="rect">
-                      <a:avLst/>
-                    </a:prstGeom>
-                  </pic:spPr>
-                </pic:pic>
-              </a:graphicData>
-            </a:graphic>
-          </wp:inline>
-        </w:drawing>
-      </w:r>
-    </w:p>
-    <w:p>
-      <w:pPr>
-        <w:spacing w:line="360" w:lineRule="auto"/>
-        <w:jc w:val="both"/>
-        <w:rPr>
-          <w:rStyle w:val="Textoennegrita"/>
-          <w:rFonts w:ascii="Times New Roman" w:hAnsi="Times New Roman" w:cs="Times New Roman"/>
-          <w:b w:val="0"/>
-          <w:bCs w:val="0"/>
-          <w:sz w:val="24"/>
-          <w:szCs w:val="24"/>
-        </w:rPr>
-      </w:pPr>
-      <w:r>
-        <w:rPr>
-          <w:rStyle w:val="Textoennegrita"/>
-          <w:rFonts w:ascii="Times New Roman" w:hAnsi="Times New Roman" w:cs="Times New Roman"/>
-          <w:b w:val="0"/>
-          <w:bCs w:val="0"/>
-          <w:sz w:val="24"/>
-          <w:szCs w:val="24"/>
-        </w:rPr>
-        <w:lastRenderedPageBreak/>
-        <w:t>Sus herramientas de pruebas de usabilidad están diseñadas para ayudar a investigadores, diseñadores y arquitectos de la información a mejorar la experiencia del usuario de sus productos.</w:t>
-      </w:r>
-    </w:p>
-    <w:p>
-      <w:pPr>
-        <w:pStyle w:val="Ttulo2"/>
-        <w:numPr>
-          <w:ilvl w:val="0"/>
-          <w:numId w:val="6"/>
-        </w:numPr>
-        <w:spacing w:line="360" w:lineRule="auto"/>
-        <w:rPr>
-          <w:rStyle w:val="Textoennegrita"/>
-          <w:rFonts w:ascii="Times New Roman" w:hAnsi="Times New Roman" w:cs="Times New Roman"/>
-          <w:color w:val="000000" w:themeColor="text1"/>
-          <w:sz w:val="28"/>
-          <w:szCs w:val="28"/>
-        </w:rPr>
-      </w:pPr>
-      <w:bookmarkStart w:id="19" w:name="_Toc142973056"/>
-      <w:r>
-        <w:rPr>
-          <w:rStyle w:val="Textoennegrita"/>
-          <w:rFonts w:ascii="Times New Roman" w:hAnsi="Times New Roman" w:cs="Times New Roman"/>
-          <w:color w:val="000000" w:themeColor="text1"/>
-          <w:sz w:val="28"/>
-          <w:szCs w:val="28"/>
-        </w:rPr>
-        <w:t xml:space="preserve">Testing con </w:t>
-      </w:r>
-      <w:proofErr w:type="spellStart"/>
-      <w:r>
-        <w:rPr>
-          <w:rStyle w:val="Textoennegrita"/>
-          <w:rFonts w:ascii="Times New Roman" w:hAnsi="Times New Roman" w:cs="Times New Roman"/>
-          <w:color w:val="000000" w:themeColor="text1"/>
-          <w:sz w:val="28"/>
-          <w:szCs w:val="28"/>
-        </w:rPr>
-        <w:t>Optimal</w:t>
-      </w:r>
-      <w:proofErr w:type="spellEnd"/>
-      <w:r>
-        <w:rPr>
-          <w:rStyle w:val="Textoennegrita"/>
-          <w:rFonts w:ascii="Times New Roman" w:hAnsi="Times New Roman" w:cs="Times New Roman"/>
-          <w:color w:val="000000" w:themeColor="text1"/>
-          <w:sz w:val="28"/>
-          <w:szCs w:val="28"/>
-        </w:rPr>
-        <w:t xml:space="preserve"> </w:t>
-      </w:r>
-      <w:proofErr w:type="spellStart"/>
-      <w:r>
-        <w:rPr>
-          <w:rStyle w:val="Textoennegrita"/>
-          <w:rFonts w:ascii="Times New Roman" w:hAnsi="Times New Roman" w:cs="Times New Roman"/>
-          <w:color w:val="000000" w:themeColor="text1"/>
-          <w:sz w:val="28"/>
-          <w:szCs w:val="28"/>
-        </w:rPr>
-        <w:t>Worshop</w:t>
-      </w:r>
-      <w:bookmarkEnd w:id="19"/>
-      <w:proofErr w:type="spellEnd"/>
-      <w:r>
-        <w:rPr>
-          <w:rStyle w:val="Textoennegrita"/>
-          <w:rFonts w:ascii="Times New Roman" w:hAnsi="Times New Roman" w:cs="Times New Roman"/>
-          <w:color w:val="000000" w:themeColor="text1"/>
-          <w:sz w:val="28"/>
-          <w:szCs w:val="28"/>
-        </w:rPr>
-        <w:t> </w:t>
-      </w:r>
-    </w:p>
-    <w:p>
-      <w:pPr>
-        <w:spacing w:line="360" w:lineRule="auto"/>
-        <w:jc w:val="both"/>
-        <w:rPr>
-          <w:rStyle w:val="Textoennegrita"/>
-          <w:rFonts w:ascii="Times New Roman" w:hAnsi="Times New Roman" w:cs="Times New Roman"/>
-          <w:b w:val="0"/>
-          <w:bCs w:val="0"/>
-          <w:sz w:val="24"/>
-          <w:szCs w:val="24"/>
-        </w:rPr>
-      </w:pPr>
-      <w:r>
-        <w:rPr>
-          <w:rStyle w:val="Textoennegrita"/>
-          <w:rFonts w:ascii="Times New Roman" w:hAnsi="Times New Roman" w:cs="Times New Roman"/>
-          <w:b w:val="0"/>
-          <w:bCs w:val="0"/>
-          <w:sz w:val="24"/>
-          <w:szCs w:val="24"/>
-        </w:rPr>
-        <w:t>Para el testing se usaron 4 participantes que tenían que cumplir con 3 tareas, ingresar al menú clientes, ingresa tus nombres y la registrar el cliente.  </w:t>
-      </w:r>
-    </w:p>
-    <w:p>
-      <w:pPr>
-        <w:spacing w:line="360" w:lineRule="auto"/>
-        <w:jc w:val="both"/>
-        <w:rPr>
-          <w:rStyle w:val="Textoennegrita"/>
-          <w:rFonts w:ascii="Times New Roman" w:hAnsi="Times New Roman" w:cs="Times New Roman"/>
-          <w:b w:val="0"/>
-          <w:bCs w:val="0"/>
-          <w:sz w:val="24"/>
-          <w:szCs w:val="24"/>
-        </w:rPr>
-      </w:pPr>
-      <w:r>
-        <w:rPr>
-          <w:rStyle w:val="Textoennegrita"/>
-          <w:rFonts w:ascii="Times New Roman" w:hAnsi="Times New Roman" w:cs="Times New Roman"/>
-          <w:b w:val="0"/>
-          <w:bCs w:val="0"/>
-          <w:sz w:val="24"/>
-          <w:szCs w:val="24"/>
-        </w:rPr>
-        <w:t>Luego de que los clientes completaron las tareas se obtienen los siguientes resultados:</w:t>
-      </w:r>
-    </w:p>
-    <w:p>
-      <w:pPr>
-        <w:spacing w:line="360" w:lineRule="auto"/>
-        <w:jc w:val="center"/>
-        <w:rPr>
-          <w:rStyle w:val="Textoennegrita"/>
-          <w:rFonts w:ascii="Times New Roman" w:hAnsi="Times New Roman" w:cs="Times New Roman"/>
-          <w:b w:val="0"/>
-          <w:bCs w:val="0"/>
-          <w:sz w:val="24"/>
-          <w:szCs w:val="24"/>
-        </w:rPr>
-      </w:pPr>
-      <w:r>
-        <w:rPr>
-          <w:rStyle w:val="Textoennegrita"/>
-          <w:rFonts w:ascii="Times New Roman" w:hAnsi="Times New Roman" w:cs="Times New Roman"/>
-          <w:b w:val="0"/>
-          <w:bCs w:val="0"/>
-          <w:noProof/>
-          <w:sz w:val="24"/>
-          <w:szCs w:val="24"/>
-        </w:rPr>
-        <w:drawing>
-          <wp:inline distT="0" distB="0" distL="0" distR="0" wp14:anchorId="59A92EAD" wp14:editId="55DDC028">
-            <wp:extent cx="5061079" cy="2066925"/>
-            <wp:effectExtent l="0" t="0" r="6350" b="0"/>
-            <wp:docPr id="11" name="Imagen 11"/>
-            <wp:cNvGraphicFramePr>
-              <a:graphicFrameLocks xmlns:a="http://schemas.openxmlformats.org/drawingml/2006/main" noChangeAspect="1"/>
-            </wp:cNvGraphicFramePr>
-            <a:graphic xmlns:a="http://schemas.openxmlformats.org/drawingml/2006/main">
-              <a:graphicData uri="http://schemas.openxmlformats.org/drawingml/2006/picture">
-                <pic:pic xmlns:pic="http://schemas.openxmlformats.org/drawingml/2006/picture">
-                  <pic:nvPicPr>
-                    <pic:cNvPr id="1" name=""/>
-                    <pic:cNvPicPr/>
-                  </pic:nvPicPr>
-                  <pic:blipFill>
-                    <a:blip r:embed="rId38"/>
-                    <a:stretch>
-                      <a:fillRect/>
-                    </a:stretch>
-                  </pic:blipFill>
-                  <pic:spPr>
-                    <a:xfrm>
-                      <a:off x="0" y="0"/>
-                      <a:ext cx="5064519" cy="2068330"/>
-                    </a:xfrm>
-                    <a:prstGeom prst="rect">
-                      <a:avLst/>
-                    </a:prstGeom>
-                  </pic:spPr>
-                </pic:pic>
-              </a:graphicData>
-            </a:graphic>
-          </wp:inline>
-        </w:drawing>
-      </w:r>
-    </w:p>
-    <w:p>
-      <w:pPr>
-        <w:spacing w:line="360" w:lineRule="auto"/>
-        <w:jc w:val="both"/>
-        <w:rPr>
-          <w:rStyle w:val="Textoennegrita"/>
-          <w:rFonts w:ascii="Times New Roman" w:hAnsi="Times New Roman" w:cs="Times New Roman"/>
-          <w:b w:val="0"/>
-          <w:bCs w:val="0"/>
-          <w:sz w:val="24"/>
-          <w:szCs w:val="24"/>
-        </w:rPr>
-      </w:pPr>
-    </w:p>
-    <w:p>
-      <w:pPr>
-        <w:spacing w:line="360" w:lineRule="auto"/>
-        <w:jc w:val="center"/>
-        <w:rPr>
-          <w:rStyle w:val="Textoennegrita"/>
-          <w:rFonts w:ascii="Times New Roman" w:hAnsi="Times New Roman" w:cs="Times New Roman"/>
-          <w:b w:val="0"/>
-          <w:bCs w:val="0"/>
-          <w:sz w:val="24"/>
-          <w:szCs w:val="24"/>
-        </w:rPr>
-      </w:pPr>
-      <w:r>
-        <w:rPr>
-          <w:rStyle w:val="Textoennegrita"/>
-          <w:rFonts w:ascii="Times New Roman" w:hAnsi="Times New Roman" w:cs="Times New Roman"/>
-          <w:b w:val="0"/>
-          <w:bCs w:val="0"/>
-          <w:noProof/>
-          <w:sz w:val="24"/>
-          <w:szCs w:val="24"/>
-        </w:rPr>
-        <w:lastRenderedPageBreak/>
-        <w:drawing>
-          <wp:inline distT="0" distB="0" distL="0" distR="0" wp14:anchorId="5A9144E8" wp14:editId="73106848">
-            <wp:extent cx="5676900" cy="4267021"/>
-            <wp:effectExtent l="0" t="0" r="0" b="635"/>
-            <wp:docPr id="12" name="Imagen 12"/>
             <wp:cNvGraphicFramePr>
               <a:graphicFrameLocks xmlns:a="http://schemas.openxmlformats.org/drawingml/2006/main" noChangeAspect="1"/>
             </wp:cNvGraphicFramePr>
@@ -13123,7 +12849,7 @@
                   <pic:spPr>
                     <a:xfrm>
                       <a:off x="0" y="0"/>
-                      <a:ext cx="5683023" cy="4271623"/>
+                      <a:ext cx="5400040" cy="1579880"/>
                     </a:xfrm>
                     <a:prstGeom prst="rect">
                       <a:avLst/>
@@ -13149,6 +12875,57 @@
           <w:szCs w:val="24"/>
         </w:rPr>
       </w:pPr>
+      <w:r>
+        <w:rPr>
+          <w:rStyle w:val="Textoennegrita"/>
+          <w:rFonts w:ascii="Times New Roman" w:hAnsi="Times New Roman" w:cs="Times New Roman"/>
+          <w:b w:val="0"/>
+          <w:bCs w:val="0"/>
+          <w:sz w:val="24"/>
+          <w:szCs w:val="24"/>
+        </w:rPr>
+        <w:lastRenderedPageBreak/>
+        <w:t>Sus herramientas de pruebas de usabilidad están diseñadas para ayudar a investigadores, diseñadores y arquitectos de la información a mejorar la experiencia del usuario de sus productos.</w:t>
+      </w:r>
+    </w:p>
+    <w:p>
+      <w:pPr>
+        <w:pStyle w:val="Ttulo2"/>
+        <w:numPr>
+          <w:ilvl w:val="0"/>
+          <w:numId w:val="6"/>
+        </w:numPr>
+        <w:spacing w:line="360" w:lineRule="auto"/>
+        <w:rPr>
+          <w:rStyle w:val="Textoennegrita"/>
+          <w:rFonts w:ascii="Times New Roman" w:hAnsi="Times New Roman" w:cs="Times New Roman"/>
+          <w:color w:val="000000" w:themeColor="text1"/>
+          <w:sz w:val="28"/>
+          <w:szCs w:val="28"/>
+        </w:rPr>
+      </w:pPr>
+      <w:bookmarkStart w:id="19" w:name="_Toc143104777"/>
+      <w:r>
+        <w:rPr>
+          <w:rStyle w:val="Textoennegrita"/>
+          <w:rFonts w:ascii="Times New Roman" w:hAnsi="Times New Roman" w:cs="Times New Roman"/>
+          <w:color w:val="000000" w:themeColor="text1"/>
+          <w:sz w:val="28"/>
+          <w:szCs w:val="28"/>
+        </w:rPr>
+        <w:t>Testing con Optimal Worshop</w:t>
+      </w:r>
+      <w:bookmarkEnd w:id="19"/>
+      <w:r>
+        <w:rPr>
+          <w:rStyle w:val="Textoennegrita"/>
+          <w:rFonts w:ascii="Times New Roman" w:hAnsi="Times New Roman" w:cs="Times New Roman"/>
+          <w:color w:val="000000" w:themeColor="text1"/>
+          <w:sz w:val="28"/>
+          <w:szCs w:val="28"/>
+        </w:rPr>
+        <w:t> </w:t>
+      </w:r>
     </w:p>
     <w:p>
       <w:pPr>
@@ -13163,6 +12940,17 @@
           <w:szCs w:val="24"/>
         </w:rPr>
       </w:pPr>
+      <w:r>
+        <w:rPr>
+          <w:rStyle w:val="Textoennegrita"/>
+          <w:rFonts w:ascii="Times New Roman" w:hAnsi="Times New Roman" w:cs="Times New Roman"/>
+          <w:b w:val="0"/>
+          <w:bCs w:val="0"/>
+          <w:sz w:val="24"/>
+          <w:szCs w:val="24"/>
+        </w:rPr>
+        <w:t>Para el testing se usaron 4 participantes que tenían que cumplir con 3 tareas, ingresar al menú clientes, ingresa tus nombres y la registrar el cliente.  </w:t>
+      </w:r>
     </w:p>
     <w:p>
       <w:pPr>
@@ -13181,10 +12969,12 @@
         <w:rPr>
           <w:rStyle w:val="Textoennegrita"/>
           <w:rFonts w:ascii="Times New Roman" w:hAnsi="Times New Roman" w:cs="Times New Roman"/>
-          <w:sz w:val="24"/>
-          <w:szCs w:val="24"/>
-        </w:rPr>
-        <w:t xml:space="preserve">Mapas de calor que indican las zonas en las que el usuario realizo interacción: </w:t>
+          <w:b w:val="0"/>
+          <w:bCs w:val="0"/>
+          <w:sz w:val="24"/>
+          <w:szCs w:val="24"/>
+        </w:rPr>
+        <w:t>Luego de que los clientes completaron las tareas se obtienen los siguientes resultados:</w:t>
       </w:r>
     </w:p>
     <w:p>
@@ -13211,10 +13001,10 @@
           <w:szCs w:val="24"/>
         </w:rPr>
         <w:drawing>
-          <wp:inline distT="0" distB="0" distL="0" distR="0" wp14:anchorId="26C901C5" wp14:editId="2FA40A1D">
-            <wp:extent cx="4469001" cy="2514600"/>
-            <wp:effectExtent l="0" t="0" r="8255" b="0"/>
-            <wp:docPr id="5" name="Imagen 5"/>
+          <wp:inline distT="0" distB="0" distL="0" distR="0" wp14:anchorId="59A92EAD" wp14:editId="55DDC028">
+            <wp:extent cx="5061079" cy="2066925"/>
+            <wp:effectExtent l="0" t="0" r="6350" b="0"/>
+            <wp:docPr id="11" name="Imagen 11"/>
             <wp:cNvGraphicFramePr>
               <a:graphicFrameLocks xmlns:a="http://schemas.openxmlformats.org/drawingml/2006/main" noChangeAspect="1"/>
             </wp:cNvGraphicFramePr>
@@ -13234,7 +13024,7 @@
                   <pic:spPr>
                     <a:xfrm>
                       <a:off x="0" y="0"/>
-                      <a:ext cx="4485913" cy="2524116"/>
+                      <a:ext cx="5064519" cy="2068330"/>
                     </a:xfrm>
                     <a:prstGeom prst="rect">
                       <a:avLst/>
@@ -13250,6 +13040,20 @@
     <w:p>
       <w:pPr>
         <w:spacing w:line="360" w:lineRule="auto"/>
+        <w:jc w:val="both"/>
+        <w:rPr>
+          <w:rStyle w:val="Textoennegrita"/>
+          <w:rFonts w:ascii="Times New Roman" w:hAnsi="Times New Roman" w:cs="Times New Roman"/>
+          <w:b w:val="0"/>
+          <w:bCs w:val="0"/>
+          <w:sz w:val="24"/>
+          <w:szCs w:val="24"/>
+        </w:rPr>
+      </w:pPr>
+    </w:p>
+    <w:p>
+      <w:pPr>
+        <w:spacing w:line="360" w:lineRule="auto"/>
         <w:jc w:val="center"/>
         <w:rPr>
           <w:rStyle w:val="Textoennegrita"/>
@@ -13272,10 +13076,10 @@
         </w:rPr>
         <w:lastRenderedPageBreak/>
         <w:drawing>
-          <wp:inline distT="0" distB="0" distL="0" distR="0" wp14:anchorId="56FC8F12" wp14:editId="297511CB">
-            <wp:extent cx="4257675" cy="2526366"/>
-            <wp:effectExtent l="0" t="0" r="0" b="7620"/>
-            <wp:docPr id="6" name="Imagen 6"/>
+          <wp:inline distT="0" distB="0" distL="0" distR="0" wp14:anchorId="5A9144E8" wp14:editId="73106848">
+            <wp:extent cx="5676900" cy="4267021"/>
+            <wp:effectExtent l="0" t="0" r="0" b="635"/>
+            <wp:docPr id="12" name="Imagen 12"/>
             <wp:cNvGraphicFramePr>
               <a:graphicFrameLocks xmlns:a="http://schemas.openxmlformats.org/drawingml/2006/main" noChangeAspect="1"/>
             </wp:cNvGraphicFramePr>
@@ -13295,6 +13099,178 @@
                   <pic:spPr>
                     <a:xfrm>
                       <a:off x="0" y="0"/>
+                      <a:ext cx="5683023" cy="4271623"/>
+                    </a:xfrm>
+                    <a:prstGeom prst="rect">
+                      <a:avLst/>
+                    </a:prstGeom>
+                  </pic:spPr>
+                </pic:pic>
+              </a:graphicData>
+            </a:graphic>
+          </wp:inline>
+        </w:drawing>
+      </w:r>
+    </w:p>
+    <w:p>
+      <w:pPr>
+        <w:spacing w:line="360" w:lineRule="auto"/>
+        <w:jc w:val="both"/>
+        <w:rPr>
+          <w:rStyle w:val="Textoennegrita"/>
+          <w:rFonts w:ascii="Times New Roman" w:hAnsi="Times New Roman" w:cs="Times New Roman"/>
+          <w:b w:val="0"/>
+          <w:bCs w:val="0"/>
+          <w:sz w:val="24"/>
+          <w:szCs w:val="24"/>
+        </w:rPr>
+      </w:pPr>
+    </w:p>
+    <w:p>
+      <w:pPr>
+        <w:spacing w:line="360" w:lineRule="auto"/>
+        <w:jc w:val="both"/>
+        <w:rPr>
+          <w:rStyle w:val="Textoennegrita"/>
+          <w:rFonts w:ascii="Times New Roman" w:hAnsi="Times New Roman" w:cs="Times New Roman"/>
+          <w:b w:val="0"/>
+          <w:bCs w:val="0"/>
+          <w:sz w:val="24"/>
+          <w:szCs w:val="24"/>
+        </w:rPr>
+      </w:pPr>
+    </w:p>
+    <w:p>
+      <w:pPr>
+        <w:spacing w:line="360" w:lineRule="auto"/>
+        <w:jc w:val="both"/>
+        <w:rPr>
+          <w:rStyle w:val="Textoennegrita"/>
+          <w:rFonts w:ascii="Times New Roman" w:hAnsi="Times New Roman" w:cs="Times New Roman"/>
+          <w:b w:val="0"/>
+          <w:bCs w:val="0"/>
+          <w:sz w:val="24"/>
+          <w:szCs w:val="24"/>
+        </w:rPr>
+      </w:pPr>
+      <w:r>
+        <w:rPr>
+          <w:rStyle w:val="Textoennegrita"/>
+          <w:rFonts w:ascii="Times New Roman" w:hAnsi="Times New Roman" w:cs="Times New Roman"/>
+          <w:sz w:val="24"/>
+          <w:szCs w:val="24"/>
+        </w:rPr>
+        <w:t xml:space="preserve">Mapas de calor que indican las zonas en las que el usuario realizo interacción: </w:t>
+      </w:r>
+    </w:p>
+    <w:p>
+      <w:pPr>
+        <w:spacing w:line="360" w:lineRule="auto"/>
+        <w:jc w:val="center"/>
+        <w:rPr>
+          <w:rStyle w:val="Textoennegrita"/>
+          <w:rFonts w:ascii="Times New Roman" w:hAnsi="Times New Roman" w:cs="Times New Roman"/>
+          <w:b w:val="0"/>
+          <w:bCs w:val="0"/>
+          <w:sz w:val="24"/>
+          <w:szCs w:val="24"/>
+        </w:rPr>
+      </w:pPr>
+      <w:r>
+        <w:rPr>
+          <w:rStyle w:val="Textoennegrita"/>
+          <w:rFonts w:ascii="Times New Roman" w:hAnsi="Times New Roman" w:cs="Times New Roman"/>
+          <w:b w:val="0"/>
+          <w:bCs w:val="0"/>
+          <w:noProof/>
+          <w:sz w:val="24"/>
+          <w:szCs w:val="24"/>
+        </w:rPr>
+        <w:drawing>
+          <wp:inline distT="0" distB="0" distL="0" distR="0" wp14:anchorId="26C901C5" wp14:editId="2FA40A1D">
+            <wp:extent cx="4469001" cy="2514600"/>
+            <wp:effectExtent l="0" t="0" r="8255" b="0"/>
+            <wp:docPr id="5" name="Imagen 5"/>
+            <wp:cNvGraphicFramePr>
+              <a:graphicFrameLocks xmlns:a="http://schemas.openxmlformats.org/drawingml/2006/main" noChangeAspect="1"/>
+            </wp:cNvGraphicFramePr>
+            <a:graphic xmlns:a="http://schemas.openxmlformats.org/drawingml/2006/main">
+              <a:graphicData uri="http://schemas.openxmlformats.org/drawingml/2006/picture">
+                <pic:pic xmlns:pic="http://schemas.openxmlformats.org/drawingml/2006/picture">
+                  <pic:nvPicPr>
+                    <pic:cNvPr id="1" name=""/>
+                    <pic:cNvPicPr/>
+                  </pic:nvPicPr>
+                  <pic:blipFill>
+                    <a:blip r:embed="rId42"/>
+                    <a:stretch>
+                      <a:fillRect/>
+                    </a:stretch>
+                  </pic:blipFill>
+                  <pic:spPr>
+                    <a:xfrm>
+                      <a:off x="0" y="0"/>
+                      <a:ext cx="4485913" cy="2524116"/>
+                    </a:xfrm>
+                    <a:prstGeom prst="rect">
+                      <a:avLst/>
+                    </a:prstGeom>
+                  </pic:spPr>
+                </pic:pic>
+              </a:graphicData>
+            </a:graphic>
+          </wp:inline>
+        </w:drawing>
+      </w:r>
+    </w:p>
+    <w:p>
+      <w:pPr>
+        <w:spacing w:line="360" w:lineRule="auto"/>
+        <w:jc w:val="center"/>
+        <w:rPr>
+          <w:rStyle w:val="Textoennegrita"/>
+          <w:rFonts w:ascii="Times New Roman" w:hAnsi="Times New Roman" w:cs="Times New Roman"/>
+          <w:b w:val="0"/>
+          <w:bCs w:val="0"/>
+          <w:sz w:val="24"/>
+          <w:szCs w:val="24"/>
+        </w:rPr>
+      </w:pPr>
+      <w:r>
+        <w:rPr>
+          <w:rStyle w:val="Textoennegrita"/>
+          <w:rFonts w:ascii="Times New Roman" w:hAnsi="Times New Roman" w:cs="Times New Roman"/>
+          <w:b w:val="0"/>
+          <w:bCs w:val="0"/>
+          <w:noProof/>
+          <w:sz w:val="24"/>
+          <w:szCs w:val="24"/>
+        </w:rPr>
+        <w:lastRenderedPageBreak/>
+        <w:drawing>
+          <wp:inline distT="0" distB="0" distL="0" distR="0" wp14:anchorId="56FC8F12" wp14:editId="297511CB">
+            <wp:extent cx="4257675" cy="2526366"/>
+            <wp:effectExtent l="0" t="0" r="0" b="7620"/>
+            <wp:docPr id="6" name="Imagen 6"/>
+            <wp:cNvGraphicFramePr>
+              <a:graphicFrameLocks xmlns:a="http://schemas.openxmlformats.org/drawingml/2006/main" noChangeAspect="1"/>
+            </wp:cNvGraphicFramePr>
+            <a:graphic xmlns:a="http://schemas.openxmlformats.org/drawingml/2006/main">
+              <a:graphicData uri="http://schemas.openxmlformats.org/drawingml/2006/picture">
+                <pic:pic xmlns:pic="http://schemas.openxmlformats.org/drawingml/2006/picture">
+                  <pic:nvPicPr>
+                    <pic:cNvPr id="1" name=""/>
+                    <pic:cNvPicPr/>
+                  </pic:nvPicPr>
+                  <pic:blipFill>
+                    <a:blip r:embed="rId43"/>
+                    <a:stretch>
+                      <a:fillRect/>
+                    </a:stretch>
+                  </pic:blipFill>
+                  <pic:spPr>
+                    <a:xfrm>
+                      <a:off x="0" y="0"/>
                       <a:ext cx="4274854" cy="2536559"/>
                     </a:xfrm>
                     <a:prstGeom prst="rect">
@@ -13347,7 +13323,7 @@
                     <pic:cNvPicPr/>
                   </pic:nvPicPr>
                   <pic:blipFill rotWithShape="1">
-                    <a:blip r:embed="rId42"/>
+                    <a:blip r:embed="rId44"/>
                     <a:srcRect t="24196"/>
                     <a:stretch/>
                   </pic:blipFill>
@@ -13431,7 +13407,7 @@
                     <pic:cNvPicPr/>
                   </pic:nvPicPr>
                   <pic:blipFill>
-                    <a:blip r:embed="rId43"/>
+                    <a:blip r:embed="rId45"/>
                     <a:stretch>
                       <a:fillRect/>
                     </a:stretch>
@@ -13469,7 +13445,7 @@
           <w:szCs w:val="28"/>
         </w:rPr>
       </w:pPr>
-      <w:bookmarkStart w:id="20" w:name="_Toc142973057"/>
+      <w:bookmarkStart w:id="20" w:name="_Toc143104778"/>
       <w:r>
         <w:rPr>
           <w:rStyle w:val="normaltextrun"/>
@@ -13528,7 +13504,7 @@
           <w:szCs w:val="28"/>
         </w:rPr>
       </w:pPr>
-      <w:bookmarkStart w:id="21" w:name="_Toc142973058"/>
+      <w:bookmarkStart w:id="21" w:name="_Toc143104779"/>
       <w:r>
         <w:rPr>
           <w:rStyle w:val="normaltextrun"/>
@@ -13591,7 +13567,7 @@
           <w:color w:val="000000" w:themeColor="text1"/>
         </w:rPr>
       </w:pPr>
-      <w:bookmarkStart w:id="22" w:name="_Toc142973059"/>
+      <w:bookmarkStart w:id="22" w:name="_Toc143104780"/>
       <w:r>
         <w:rPr>
           <w:rFonts w:ascii="Times New Roman" w:hAnsi="Times New Roman" w:cs="Times New Roman"/>
@@ -13738,31 +13714,7 @@
                 <w:lang w:val="es-ES" w:eastAsia="es-ES"/>
                 <w14:ligatures w14:val="none"/>
               </w:rPr>
-              <w:t xml:space="preserve">Ivonne Roxana </w:t>
-            </w:r>
-            <w:proofErr w:type="spellStart"/>
-            <w:r>
-              <w:rPr>
-                <w:rFonts w:ascii="Times New Roman" w:eastAsia="Times New Roman" w:hAnsi="Times New Roman" w:cs="Times New Roman"/>
-                <w:kern w:val="0"/>
-                <w:sz w:val="24"/>
-                <w:szCs w:val="24"/>
-                <w:lang w:val="es-ES" w:eastAsia="es-ES"/>
-                <w14:ligatures w14:val="none"/>
-              </w:rPr>
-              <w:t>Minchala</w:t>
-            </w:r>
-            <w:proofErr w:type="spellEnd"/>
-            <w:r>
-              <w:rPr>
-                <w:rFonts w:ascii="Times New Roman" w:eastAsia="Times New Roman" w:hAnsi="Times New Roman" w:cs="Times New Roman"/>
-                <w:kern w:val="0"/>
-                <w:sz w:val="24"/>
-                <w:szCs w:val="24"/>
-                <w:lang w:val="es-ES" w:eastAsia="es-ES"/>
-                <w14:ligatures w14:val="none"/>
-              </w:rPr>
-              <w:t xml:space="preserve"> Plúas</w:t>
+              <w:t>Ivonne Roxana Minchala Plúas</w:t>
             </w:r>
           </w:p>
           <w:p>
@@ -14582,7 +14534,7 @@
                     <pic:cNvPicPr/>
                   </pic:nvPicPr>
                   <pic:blipFill rotWithShape="1">
-                    <a:blip r:embed="rId44"/>
+                    <a:blip r:embed="rId46"/>
                     <a:srcRect l="-1018" t="12376" r="1222" b="6722"/>
                     <a:stretch/>
                   </pic:blipFill>
@@ -14682,7 +14634,7 @@
                     <pic:cNvPicPr/>
                   </pic:nvPicPr>
                   <pic:blipFill rotWithShape="1">
-                    <a:blip r:embed="rId45"/>
+                    <a:blip r:embed="rId47"/>
                     <a:srcRect l="339" t="10566" r="16327" b="5514"/>
                     <a:stretch/>
                   </pic:blipFill>
@@ -14726,7 +14678,7 @@
           <w:color w:val="000000" w:themeColor="text1"/>
         </w:rPr>
       </w:pPr>
-      <w:bookmarkStart w:id="23" w:name="_Toc142973060"/>
+      <w:bookmarkStart w:id="23" w:name="_Toc143104781"/>
       <w:r>
         <w:rPr>
           <w:rFonts w:ascii="Times New Roman" w:hAnsi="Times New Roman" w:cs="Times New Roman"/>
@@ -14757,7 +14709,7 @@
         </w:rPr>
         <w:t xml:space="preserve">Enlace: </w:t>
       </w:r>
-      <w:hyperlink r:id="rId46" w:history="1">
+      <w:hyperlink r:id="rId48" w:history="1">
         <w:r>
           <w:rPr>
             <w:rStyle w:val="Hipervnculo"/>
@@ -14805,8 +14757,8 @@
       </w:pPr>
     </w:p>
     <w:sectPr>
-      <w:headerReference w:type="default" r:id="rId47"/>
-      <w:footerReference w:type="default" r:id="rId48"/>
+      <w:headerReference w:type="default" r:id="rId49"/>
+      <w:footerReference w:type="default" r:id="rId50"/>
       <w:pgSz w:w="12240" w:h="15840"/>
       <w:pgMar w:top="1417" w:right="1701" w:bottom="1417" w:left="1701" w:header="708" w:footer="708" w:gutter="0"/>
       <w:pgNumType w:start="1"/>
@@ -17863,6 +17815,25 @@
       <w:shd w:val="clear" w:color="auto" w:fill="E1DFDD"/>
     </w:rPr>
   </w:style>
+  <w:style w:type="paragraph" w:styleId="Descripcin">
+    <w:name w:val="caption"/>
+    <w:basedOn w:val="Normal"/>
+    <w:next w:val="Normal"/>
+    <w:uiPriority w:val="35"/>
+    <w:unhideWhenUsed/>
+    <w:qFormat/>
+    <w:rsid w:val="00D03B95"/>
+    <w:pPr>
+      <w:spacing w:after="200" w:line="240" w:lineRule="auto"/>
+    </w:pPr>
+    <w:rPr>
+      <w:i/>
+      <w:iCs/>
+      <w:color w:val="44546A" w:themeColor="text2"/>
+      <w:sz w:val="18"/>
+      <w:szCs w:val="18"/>
+    </w:rPr>
+  </w:style>
 </w:styles>
 </file>
 

</xml_diff>

<commit_message>
Cambios en el documento de evaluación
</commit_message>
<xml_diff>
--- a/PROYECTO_SEGUNDO_PARCIAL.docx
+++ b/PROYECTO_SEGUNDO_PARCIAL.docx
@@ -177,7 +177,7 @@
           <w:lang w:eastAsia="es-EC"/>
         </w:rPr>
         <w:drawing>
-          <wp:inline distT="0" distB="0" distL="0" distR="0" wp14:anchorId="573A0EDA" wp14:editId="11D21E35">
+          <wp:inline distT="0" distB="0" distL="0" distR="0" wp14:anchorId="573A0EDA" wp14:editId="44700DE7">
             <wp:extent cx="4000500" cy="814766"/>
             <wp:effectExtent l="0" t="0" r="0" b="4445"/>
             <wp:docPr id="1125389980" name="Imagen 4"/>
@@ -4119,7 +4119,55 @@
           <w:sz w:val="24"/>
           <w:szCs w:val="24"/>
         </w:rPr>
-        <w:t>En esta sección, nos adentraremos en el emocionante mundo del Testing Dinámico de Caja Negra, una metodología esencial para evaluar la robustez y el comportamiento de nuestro software desde una perspectiva funcional. A través de una serie de técnicas clave, exploraremos cómo poner a prueba diferentes aspectos de nuestro sistema sin requerir un profundo conocimiento de su implementación interna.</w:t>
+        <w:t>En esta sección, nos adentraremos en el emocionante mundo del Testing Dinámico de Caja Negra, una metodología esencial para evaluar la robustez y el comportamiento de</w:t>
+      </w:r>
+      <w:r>
+        <w:rPr>
+          <w:rFonts w:ascii="Times New Roman" w:hAnsi="Times New Roman" w:cs="Times New Roman"/>
+          <w:sz w:val="24"/>
+          <w:szCs w:val="24"/>
+        </w:rPr>
+        <w:t>l</w:t>
+      </w:r>
+      <w:r>
+        <w:rPr>
+          <w:rFonts w:ascii="Times New Roman" w:hAnsi="Times New Roman" w:cs="Times New Roman"/>
+          <w:sz w:val="24"/>
+          <w:szCs w:val="24"/>
+        </w:rPr>
+        <w:t xml:space="preserve"> software</w:t>
+      </w:r>
+      <w:r>
+        <w:rPr>
+          <w:rFonts w:ascii="Times New Roman" w:hAnsi="Times New Roman" w:cs="Times New Roman"/>
+          <w:sz w:val="24"/>
+          <w:szCs w:val="24"/>
+        </w:rPr>
+        <w:t xml:space="preserve"> que estemos evaluando</w:t>
+      </w:r>
+      <w:r>
+        <w:rPr>
+          <w:rFonts w:ascii="Times New Roman" w:hAnsi="Times New Roman" w:cs="Times New Roman"/>
+          <w:sz w:val="24"/>
+          <w:szCs w:val="24"/>
+        </w:rPr>
+        <w:t xml:space="preserve"> desde una perspectiva funcional. A través de una serie de técnicas clave, exploraremos cómo poner a prueba diferentes aspectos de</w:t>
+      </w:r>
+      <w:r>
+        <w:rPr>
+          <w:rFonts w:ascii="Times New Roman" w:hAnsi="Times New Roman" w:cs="Times New Roman"/>
+          <w:sz w:val="24"/>
+          <w:szCs w:val="24"/>
+        </w:rPr>
+        <w:t xml:space="preserve">l </w:t>
+      </w:r>
+      <w:r>
+        <w:rPr>
+          <w:rFonts w:ascii="Times New Roman" w:hAnsi="Times New Roman" w:cs="Times New Roman"/>
+          <w:sz w:val="24"/>
+          <w:szCs w:val="24"/>
+        </w:rPr>
+        <w:t>sistema sin requerir un profundo conocimiento de su implementación interna.</w:t>
       </w:r>
     </w:p>
     <w:p>
@@ -6064,7 +6112,23 @@
           <w:sz w:val="24"/>
           <w:szCs w:val="24"/>
         </w:rPr>
-        <w:t>Luego, nos sumergiremos en la técnica de Valores Límite, donde exploraremos cómo evaluar el comportamiento de nuestro software en los límites y alrededor de los valores extremos. Detectaremos posibles problemas que puedan surgir en condiciones críticas y aseguraremos un rendimiento consistente y confiable.</w:t>
+        <w:t>Luego, nos sumergiremos en la técnica de Valores Límite, donde exploraremos cómo evaluar el comportamiento d</w:t>
+      </w:r>
+      <w:r>
+        <w:rPr>
+          <w:rFonts w:ascii="Times New Roman" w:hAnsi="Times New Roman" w:cs="Times New Roman"/>
+          <w:sz w:val="24"/>
+          <w:szCs w:val="24"/>
+        </w:rPr>
+        <w:t>el</w:t>
+      </w:r>
+      <w:r>
+        <w:rPr>
+          <w:rFonts w:ascii="Times New Roman" w:hAnsi="Times New Roman" w:cs="Times New Roman"/>
+          <w:sz w:val="24"/>
+          <w:szCs w:val="24"/>
+        </w:rPr>
+        <w:t xml:space="preserve"> software en los límites y alrededor de los valores extremos. Detectaremos posibles problemas que puedan surgir en condiciones críticas y aseguraremos un rendimiento consistente y confiable.</w:t>
       </w:r>
     </w:p>
     <w:tbl>
@@ -6699,7 +6763,25 @@
         </w:rPr>
       </w:pPr>
       <w:r>
-        <w:t>A continuación, utilizaremos los Diagramas de Transición de Estado para modelar y evaluar diferentes estados y transiciones dentro de nuestro software. Esta técnica nos permitirá verificar la lógica y la coherencia del flujo de nuestro sistema en respuesta a diversas entradas y eventos.</w:t>
+        <w:t>A continuación, utilizaremos los Diagramas de Transición de Estado para modelar y evaluar diferentes estados y transiciones dentro de</w:t>
+      </w:r>
+      <w:r>
+        <w:t xml:space="preserve">l </w:t>
+      </w:r>
+      <w:r>
+        <w:t>software. Esta técnica nos permitirá verificar la lógica y la coherencia del flujo de</w:t>
+      </w:r>
+      <w:r>
+        <w:t>l</w:t>
+      </w:r>
+      <w:r>
+        <w:t xml:space="preserve"> sistema</w:t>
+      </w:r>
+      <w:r>
+        <w:t xml:space="preserve"> evaluado</w:t>
+      </w:r>
+      <w:r>
+        <w:t xml:space="preserve"> en respuesta a diversas entradas y eventos.</w:t>
       </w:r>
     </w:p>
     <w:p>
@@ -10610,7 +10692,39 @@
           <w:sz w:val="24"/>
           <w:szCs w:val="24"/>
         </w:rPr>
-        <w:t>Por último, trabajaremos con Casos de Uso, una técnica que nos ayuda a validar la funcionalidad del software desde la perspectiva del usuario final. Identificaremos los casos de uso clave y crearemos pruebas que simulen interacciones del mundo real, garantizando que nuestro software se comporte según lo previsto</w:t>
+        <w:t xml:space="preserve">Por último, trabajaremos con Casos de Uso, una técnica que nos ayuda a validar la funcionalidad del software desde la perspectiva del usuario final. Identificaremos los casos de uso clave y crearemos pruebas que simulen interacciones del mundo real, garantizando que </w:t>
+      </w:r>
+      <w:r>
+        <w:rPr>
+          <w:rFonts w:ascii="Times New Roman" w:hAnsi="Times New Roman" w:cs="Times New Roman"/>
+          <w:sz w:val="24"/>
+          <w:szCs w:val="24"/>
+        </w:rPr>
+        <w:t>el</w:t>
+      </w:r>
+      <w:r>
+        <w:rPr>
+          <w:rFonts w:ascii="Times New Roman" w:hAnsi="Times New Roman" w:cs="Times New Roman"/>
+          <w:sz w:val="24"/>
+          <w:szCs w:val="24"/>
+        </w:rPr>
+        <w:t xml:space="preserve"> software </w:t>
+      </w:r>
+      <w:r>
+        <w:rPr>
+          <w:rFonts w:ascii="Times New Roman" w:hAnsi="Times New Roman" w:cs="Times New Roman"/>
+          <w:sz w:val="24"/>
+          <w:szCs w:val="24"/>
+        </w:rPr>
+        <w:t xml:space="preserve">evaluado </w:t>
+      </w:r>
+      <w:r>
+        <w:rPr>
+          <w:rFonts w:ascii="Times New Roman" w:hAnsi="Times New Roman" w:cs="Times New Roman"/>
+          <w:sz w:val="24"/>
+          <w:szCs w:val="24"/>
+        </w:rPr>
+        <w:t>se comporte según lo previsto</w:t>
       </w:r>
       <w:r>
         <w:rPr>
@@ -11796,7 +11910,55 @@
           <w:szCs w:val="24"/>
         </w:rPr>
         <w:lastRenderedPageBreak/>
-        <w:t>Este enfoque en el testing funcional nos ha permitido explorar diferentes aspectos de nuestro software, identificar posibles problemas y verificar que cumple con los requerimientos y expectativas establecidos. Al aplicar estas técnicas, hemos obtenido una visión más completa de cómo nuestro software se comporta en diversas situaciones y cómo interactúa con los usuarios.</w:t>
+        <w:t>Este enfoque en el testing funcional nos ha permitido explorar diferentes aspectos de</w:t>
+      </w:r>
+      <w:r>
+        <w:rPr>
+          <w:rFonts w:ascii="Times New Roman" w:hAnsi="Times New Roman" w:cs="Times New Roman"/>
+          <w:sz w:val="24"/>
+          <w:szCs w:val="24"/>
+        </w:rPr>
+        <w:t>l</w:t>
+      </w:r>
+      <w:r>
+        <w:rPr>
+          <w:rFonts w:ascii="Times New Roman" w:hAnsi="Times New Roman" w:cs="Times New Roman"/>
+          <w:sz w:val="24"/>
+          <w:szCs w:val="24"/>
+        </w:rPr>
+        <w:t xml:space="preserve"> software</w:t>
+      </w:r>
+      <w:r>
+        <w:rPr>
+          <w:rFonts w:ascii="Times New Roman" w:hAnsi="Times New Roman" w:cs="Times New Roman"/>
+          <w:sz w:val="24"/>
+          <w:szCs w:val="24"/>
+        </w:rPr>
+        <w:t xml:space="preserve"> a evaluar</w:t>
+      </w:r>
+      <w:r>
+        <w:rPr>
+          <w:rFonts w:ascii="Times New Roman" w:hAnsi="Times New Roman" w:cs="Times New Roman"/>
+          <w:sz w:val="24"/>
+          <w:szCs w:val="24"/>
+        </w:rPr>
+        <w:t xml:space="preserve">, identificar posibles problemas y verificar que cumple con los requerimientos y expectativas establecidos. Al aplicar estas técnicas, hemos obtenido una visión más completa de cómo </w:t>
+      </w:r>
+      <w:r>
+        <w:rPr>
+          <w:rFonts w:ascii="Times New Roman" w:hAnsi="Times New Roman" w:cs="Times New Roman"/>
+          <w:sz w:val="24"/>
+          <w:szCs w:val="24"/>
+        </w:rPr>
+        <w:t>el</w:t>
+      </w:r>
+      <w:r>
+        <w:rPr>
+          <w:rFonts w:ascii="Times New Roman" w:hAnsi="Times New Roman" w:cs="Times New Roman"/>
+          <w:sz w:val="24"/>
+          <w:szCs w:val="24"/>
+        </w:rPr>
+        <w:t xml:space="preserve"> software se comporta en diversas situaciones y cómo interactúa con los usuarios.</w:t>
       </w:r>
     </w:p>
     <w:p>
@@ -11968,7 +12130,7 @@
           <w:szCs w:val="24"/>
         </w:rPr>
         <w:drawing>
-          <wp:inline distT="0" distB="0" distL="0" distR="0" wp14:anchorId="354AE4D5" wp14:editId="769D7659">
+          <wp:inline distT="0" distB="0" distL="0" distR="0" wp14:anchorId="354AE4D5" wp14:editId="4874D083">
             <wp:extent cx="1821180" cy="2805430"/>
             <wp:effectExtent l="0" t="0" r="7620" b="0"/>
             <wp:docPr id="69289887" name="Imagen 1"/>
@@ -12653,7 +12815,19 @@
         <w:jc w:val="both"/>
       </w:pPr>
       <w:r>
-        <w:t>Hemos examinado detalladamente imágenes que capturan diferentes etapas del proceso de evaluación de rendimiento, desde la ejecución normal del software hasta la utilización de la herramienta JDK Mission Control para analizar métricas críticas. Las imágenes han proporcionado una visión visual de cómo monitorear y mejorar el rendimiento de nuestro software.</w:t>
+        <w:t>Hemos examinado detalladamente imágenes que capturan diferentes etapas del proceso de evaluación de rendimiento, desde la ejecución normal del software hasta la utilización de la herramienta JDK Mission Control para analizar métricas críticas. Las imágenes han proporcionado una visión visual de cómo monitorear y mejorar el rendimiento de</w:t>
+      </w:r>
+      <w:r>
+        <w:t>l</w:t>
+      </w:r>
+      <w:r>
+        <w:t xml:space="preserve"> software</w:t>
+      </w:r>
+      <w:r>
+        <w:t xml:space="preserve"> a evaluar</w:t>
+      </w:r>
+      <w:r>
+        <w:t>.</w:t>
       </w:r>
     </w:p>
     <w:p>

</xml_diff>